<commit_message>
HomePage OK, Routes OK, CRUD Meetings OK
</commit_message>
<xml_diff>
--- a/Documents/V2 - 17.05.24/TPI-KuriMediation.docx
+++ b/Documents/V2 - 17.05.24/TPI-KuriMediation.docx
@@ -2,49 +2,10 @@
 <file path=word/document.xml><?xml version="1.0" encoding="utf-8"?>
 <w:document xmlns:wpc="http://schemas.microsoft.com/office/word/2010/wordprocessingCanvas" xmlns:cx="http://schemas.microsoft.com/office/drawing/2014/chartex" xmlns:cx1="http://schemas.microsoft.com/office/drawing/2015/9/8/chartex" xmlns:cx2="http://schemas.microsoft.com/office/drawing/2015/10/21/chartex" xmlns:cx3="http://schemas.microsoft.com/office/drawing/2016/5/9/chartex" xmlns:cx4="http://schemas.microsoft.com/office/drawing/2016/5/10/chartex" xmlns:cx5="http://schemas.microsoft.com/office/drawing/2016/5/11/chartex" xmlns:cx6="http://schemas.microsoft.com/office/drawing/2016/5/12/chartex" xmlns:cx7="http://schemas.microsoft.com/office/drawing/2016/5/13/chartex" xmlns:cx8="http://schemas.microsoft.com/office/drawing/2016/5/14/chartex" xmlns:mc="http://schemas.openxmlformats.org/markup-compatibility/2006" xmlns:aink="http://schemas.microsoft.com/office/drawing/2016/ink" xmlns:am3d="http://schemas.microsoft.com/office/drawing/2017/model3d" xmlns:o="urn:schemas-microsoft-com:office:office" xmlns:oel="http://schemas.microsoft.com/office/2019/extlst" xmlns:r="http://schemas.openxmlformats.org/officeDocument/2006/relationships" xmlns:m="http://schemas.openxmlformats.org/officeDocument/2006/math" xmlns:v="urn:schemas-microsoft-com:vml" xmlns:wp14="http://schemas.microsoft.com/office/word/2010/wordprocessingDrawing" xmlns:wp="http://schemas.openxmlformats.org/drawingml/2006/wordprocessingDrawing" xmlns:w10="urn:schemas-microsoft-com:office:word" xmlns:w="http://schemas.openxmlformats.org/wordprocessingml/2006/main" xmlns:w14="http://schemas.microsoft.com/office/word/2010/wordml" xmlns:w15="http://schemas.microsoft.com/office/word/2012/wordml" xmlns:w16cex="http://schemas.microsoft.com/office/word/2018/wordml/cex" xmlns:w16cid="http://schemas.microsoft.com/office/word/2016/wordml/cid" xmlns:w16="http://schemas.microsoft.com/office/word/2018/wordml" xmlns:w16du="http://schemas.microsoft.com/office/word/2023/wordml/word16du" xmlns:w16sdtdh="http://schemas.microsoft.com/office/word/2020/wordml/sdtdatahash" xmlns:w16se="http://schemas.microsoft.com/office/word/2015/wordml/symex" xmlns:wpg="http://schemas.microsoft.com/office/word/2010/wordprocessingGroup" xmlns:wpi="http://schemas.microsoft.com/office/word/2010/wordprocessingInk" xmlns:wne="http://schemas.microsoft.com/office/word/2006/wordml" xmlns:wps="http://schemas.microsoft.com/office/word/2010/wordprocessingShape" mc:Ignorable="w14 w15 w16se w16cid w16 w16cex w16sdtdh w16du wp14">
   <w:body>
-    <w:p>
-      <w:pPr>
-        <w:pStyle w:val="TM1"/>
-      </w:pPr>
-    </w:p>
-    <w:p>
-      <w:pPr>
-        <w:pStyle w:val="TM1"/>
-      </w:pPr>
-    </w:p>
-    <w:p>
-      <w:pPr>
-        <w:pStyle w:val="TM1"/>
-      </w:pPr>
-    </w:p>
-    <w:p>
-      <w:pPr>
-        <w:pStyle w:val="TM1"/>
-      </w:pPr>
-    </w:p>
-    <w:p>
-      <w:pPr>
-        <w:pStyle w:val="TM1"/>
-      </w:pPr>
-    </w:p>
-    <w:p>
-      <w:pPr>
-        <w:pStyle w:val="TM1"/>
-      </w:pPr>
-    </w:p>
-    <w:p>
-      <w:pPr>
-        <w:pStyle w:val="TM1"/>
-      </w:pPr>
-    </w:p>
-    <w:p>
-      <w:pPr>
-        <w:pStyle w:val="TM1"/>
-      </w:pPr>
-    </w:p>
     <w:tbl>
       <w:tblPr>
-        <w:tblW w:w="0" w:type="auto"/>
+        <w:tblpPr w:leftFromText="141" w:rightFromText="141" w:vertAnchor="text" w:horzAnchor="margin" w:tblpY="-126"/>
+        <w:tblW w:w="5000" w:type="pct"/>
         <w:tblBorders>
           <w:top w:val="single" w:sz="4" w:space="0" w:color="auto"/>
           <w:left w:val="single" w:sz="4" w:space="0" w:color="auto"/>
@@ -63,64 +24,224 @@
         <w:gridCol w:w="9060"/>
       </w:tblGrid>
       <w:tr>
+        <w:trPr>
+          <w:trHeight w:val="13761"/>
+        </w:trPr>
         <w:tc>
           <w:tcPr>
-            <w:tcW w:w="9210" w:type="dxa"/>
+            <w:tcW w:w="5000" w:type="pct"/>
           </w:tcPr>
           <w:p>
             <w:pPr>
               <w:pStyle w:val="Titre"/>
               <w:jc w:val="center"/>
             </w:pPr>
+          </w:p>
+          <w:p/>
+          <w:p/>
+          <w:p/>
+          <w:p/>
+          <w:p/>
+          <w:p/>
+          <w:p/>
+          <w:p/>
+          <w:p/>
+          <w:p/>
+          <w:p/>
+          <w:p>
+            <w:pPr>
+              <w:pStyle w:val="Titre"/>
+              <w:jc w:val="center"/>
+            </w:pPr>
+          </w:p>
+          <w:p>
+            <w:pPr>
+              <w:pStyle w:val="Titre"/>
+              <w:jc w:val="center"/>
+            </w:pPr>
+          </w:p>
+          <w:p>
+            <w:pPr>
+              <w:pStyle w:val="Titre"/>
+              <w:jc w:val="center"/>
+            </w:pPr>
+          </w:p>
+          <w:p/>
+          <w:p/>
+          <w:p>
+            <w:pPr>
+              <w:pStyle w:val="Titre"/>
+              <w:jc w:val="center"/>
+            </w:pPr>
+            <w:proofErr w:type="spellStart"/>
             <w:r>
               <w:t>KuriMediation</w:t>
+            </w:r>
+            <w:proofErr w:type="spellEnd"/>
+          </w:p>
+          <w:p>
+            <w:pPr>
+              <w:pStyle w:val="Sous-titre"/>
+              <w:jc w:val="center"/>
+              <w:rPr>
+                <w:sz w:val="44"/>
+                <w:szCs w:val="44"/>
+              </w:rPr>
+            </w:pPr>
+            <w:r>
+              <w:rPr>
+                <w:sz w:val="44"/>
+                <w:szCs w:val="44"/>
+              </w:rPr>
+              <w:t>(Gestionnaire de cas de médiations)</w:t>
+            </w:r>
+          </w:p>
+          <w:p>
+            <w:pPr>
+              <w:jc w:val="center"/>
+            </w:pPr>
+          </w:p>
+          <w:p>
+            <w:pPr>
+              <w:jc w:val="center"/>
+            </w:pPr>
+          </w:p>
+          <w:p>
+            <w:pPr>
+              <w:jc w:val="center"/>
+            </w:pPr>
+          </w:p>
+          <w:p>
+            <w:pPr>
+              <w:ind w:left="784" w:right="771"/>
+              <w:rPr>
+                <w:sz w:val="32"/>
+                <w:szCs w:val="32"/>
+                <w:lang w:val="fr-CH"/>
+              </w:rPr>
+            </w:pPr>
+            <w:r>
+              <w:rPr>
+                <w:sz w:val="32"/>
+                <w:szCs w:val="32"/>
+                <w:lang w:val="fr-CH"/>
+              </w:rPr>
+              <w:t>Expert 1 : Nicolas Borboën</w:t>
+            </w:r>
+          </w:p>
+          <w:p>
+            <w:pPr>
+              <w:ind w:left="784" w:right="771"/>
+              <w:rPr>
+                <w:sz w:val="32"/>
+                <w:szCs w:val="32"/>
+                <w:lang w:val="fr-CH"/>
+              </w:rPr>
+            </w:pPr>
+          </w:p>
+          <w:p>
+            <w:pPr>
+              <w:ind w:left="784" w:right="771"/>
+              <w:rPr>
+                <w:sz w:val="32"/>
+                <w:szCs w:val="32"/>
+                <w:lang w:val="fr-CH"/>
+              </w:rPr>
+            </w:pPr>
+            <w:r>
+              <w:rPr>
+                <w:sz w:val="32"/>
+                <w:szCs w:val="32"/>
+                <w:lang w:val="fr-CH"/>
+              </w:rPr>
+              <w:t xml:space="preserve">Expert 2 : Bernard </w:t>
+            </w:r>
+          </w:p>
+          <w:p>
+            <w:pPr>
+              <w:ind w:left="784" w:right="771"/>
+              <w:rPr>
+                <w:sz w:val="32"/>
+                <w:szCs w:val="32"/>
+                <w:lang w:val="fr-CH"/>
+              </w:rPr>
+            </w:pPr>
+          </w:p>
+          <w:p>
+            <w:pPr>
+              <w:ind w:left="784" w:right="771"/>
+              <w:rPr>
+                <w:sz w:val="32"/>
+                <w:szCs w:val="32"/>
+              </w:rPr>
+            </w:pPr>
+            <w:r>
+              <w:rPr>
+                <w:sz w:val="32"/>
+                <w:szCs w:val="32"/>
+              </w:rPr>
+              <w:t xml:space="preserve">Chef de projet : M. </w:t>
+            </w:r>
+            <w:proofErr w:type="spellStart"/>
+            <w:r>
+              <w:rPr>
+                <w:sz w:val="32"/>
+                <w:szCs w:val="32"/>
+              </w:rPr>
+              <w:t>Dimitrios</w:t>
+            </w:r>
+            <w:proofErr w:type="spellEnd"/>
+            <w:r>
+              <w:rPr>
+                <w:sz w:val="32"/>
+                <w:szCs w:val="32"/>
+              </w:rPr>
+              <w:t xml:space="preserve"> </w:t>
+            </w:r>
+            <w:proofErr w:type="spellStart"/>
+            <w:r>
+              <w:rPr>
+                <w:sz w:val="32"/>
+                <w:szCs w:val="32"/>
+              </w:rPr>
+              <w:t>Lymberis</w:t>
+            </w:r>
+            <w:proofErr w:type="spellEnd"/>
+          </w:p>
+          <w:p>
+            <w:pPr>
+              <w:ind w:left="784" w:right="771"/>
+              <w:rPr>
+                <w:sz w:val="32"/>
+                <w:szCs w:val="32"/>
+              </w:rPr>
+            </w:pPr>
+          </w:p>
+          <w:p>
+            <w:pPr>
+              <w:ind w:left="784" w:right="771"/>
+              <w:jc w:val="left"/>
+              <w:rPr>
+                <w:sz w:val="32"/>
+                <w:szCs w:val="32"/>
+              </w:rPr>
+            </w:pPr>
+            <w:r>
+              <w:rPr>
+                <w:sz w:val="32"/>
+                <w:szCs w:val="32"/>
+              </w:rPr>
+              <w:t>Sujet : Développement WEB</w:t>
             </w:r>
           </w:p>
         </w:tc>
       </w:tr>
     </w:tbl>
-    <w:p>
-      <w:pPr>
-        <w:rPr>
-          <w:sz w:val="52"/>
-        </w:rPr>
-      </w:pPr>
-    </w:p>
-    <w:p>
-      <w:pPr>
-        <w:rPr>
-          <w:sz w:val="52"/>
-        </w:rPr>
-      </w:pPr>
-    </w:p>
     <w:p/>
-    <w:p/>
-    <w:p/>
-    <w:p/>
-    <w:p/>
-    <w:p/>
-    <w:p/>
-    <w:p/>
-    <w:p/>
-    <w:p/>
-    <w:p/>
-    <w:p/>
-    <w:p/>
-    <w:p/>
-    <w:p/>
-    <w:p/>
-    <w:p/>
-    <w:p/>
-    <w:p/>
-    <w:p/>
-    <w:p/>
-    <w:p/>
-    <w:p/>
-    <w:p/>
-    <w:p/>
-    <w:p/>
-    <w:p/>
-    <w:p>
+    <w:p>
+      <w:pPr>
+        <w:jc w:val="center"/>
+      </w:pPr>
       <w:r>
         <w:br w:type="page"/>
       </w:r>
@@ -135,6 +256,7 @@
     <w:p>
       <w:pPr>
         <w:pStyle w:val="TM1"/>
+        <w:jc w:val="center"/>
         <w:rPr>
           <w:rFonts w:asciiTheme="minorHAnsi" w:eastAsiaTheme="minorEastAsia" w:hAnsiTheme="minorHAnsi" w:cstheme="minorBidi"/>
           <w:kern w:val="2"/>
@@ -208,7 +330,7 @@
           <w:rPr>
             <w:webHidden/>
           </w:rPr>
-          <w:t>3</w:t>
+          <w:t>2</w:t>
         </w:r>
         <w:r>
           <w:rPr>
@@ -221,6 +343,7 @@
     <w:p>
       <w:pPr>
         <w:pStyle w:val="TM1"/>
+        <w:jc w:val="center"/>
         <w:rPr>
           <w:rFonts w:asciiTheme="minorHAnsi" w:eastAsiaTheme="minorEastAsia" w:hAnsiTheme="minorHAnsi" w:cstheme="minorBidi"/>
           <w:kern w:val="2"/>
@@ -285,7 +408,7 @@
           <w:rPr>
             <w:webHidden/>
           </w:rPr>
-          <w:t>4</w:t>
+          <w:t>3</w:t>
         </w:r>
         <w:r>
           <w:rPr>
@@ -302,6 +425,7 @@
           <w:tab w:val="left" w:pos="800"/>
           <w:tab w:val="right" w:leader="dot" w:pos="9060"/>
         </w:tabs>
+        <w:jc w:val="center"/>
         <w:rPr>
           <w:rFonts w:asciiTheme="minorHAnsi" w:eastAsiaTheme="minorEastAsia" w:hAnsiTheme="minorHAnsi" w:cstheme="minorBidi"/>
           <w:noProof/>
@@ -376,7 +500,7 @@
             <w:noProof/>
             <w:webHidden/>
           </w:rPr>
-          <w:t>4</w:t>
+          <w:t>3</w:t>
         </w:r>
         <w:r>
           <w:rPr>
@@ -394,6 +518,7 @@
           <w:tab w:val="left" w:pos="800"/>
           <w:tab w:val="right" w:leader="dot" w:pos="9060"/>
         </w:tabs>
+        <w:jc w:val="center"/>
         <w:rPr>
           <w:rFonts w:asciiTheme="minorHAnsi" w:eastAsiaTheme="minorEastAsia" w:hAnsiTheme="minorHAnsi" w:cstheme="minorBidi"/>
           <w:noProof/>
@@ -468,7 +593,7 @@
             <w:noProof/>
             <w:webHidden/>
           </w:rPr>
-          <w:t>5</w:t>
+          <w:t>4</w:t>
         </w:r>
         <w:r>
           <w:rPr>
@@ -486,6 +611,7 @@
           <w:tab w:val="left" w:pos="800"/>
           <w:tab w:val="right" w:leader="dot" w:pos="9060"/>
         </w:tabs>
+        <w:jc w:val="center"/>
         <w:rPr>
           <w:rFonts w:asciiTheme="minorHAnsi" w:eastAsiaTheme="minorEastAsia" w:hAnsiTheme="minorHAnsi" w:cstheme="minorBidi"/>
           <w:noProof/>
@@ -560,7 +686,7 @@
             <w:noProof/>
             <w:webHidden/>
           </w:rPr>
-          <w:t>6</w:t>
+          <w:t>5</w:t>
         </w:r>
         <w:r>
           <w:rPr>
@@ -578,6 +704,7 @@
           <w:tab w:val="left" w:pos="1200"/>
           <w:tab w:val="right" w:leader="dot" w:pos="9060"/>
         </w:tabs>
+        <w:jc w:val="center"/>
         <w:rPr>
           <w:rFonts w:asciiTheme="minorHAnsi" w:eastAsiaTheme="minorEastAsia" w:hAnsiTheme="minorHAnsi" w:cstheme="minorBidi"/>
           <w:noProof/>
@@ -671,6 +798,7 @@
           <w:tab w:val="left" w:pos="1200"/>
           <w:tab w:val="right" w:leader="dot" w:pos="9060"/>
         </w:tabs>
+        <w:jc w:val="center"/>
         <w:rPr>
           <w:rFonts w:asciiTheme="minorHAnsi" w:eastAsiaTheme="minorEastAsia" w:hAnsiTheme="minorHAnsi" w:cstheme="minorBidi"/>
           <w:noProof/>
@@ -763,6 +891,7 @@
           <w:tab w:val="left" w:pos="1200"/>
           <w:tab w:val="right" w:leader="dot" w:pos="9060"/>
         </w:tabs>
+        <w:jc w:val="center"/>
         <w:rPr>
           <w:rFonts w:asciiTheme="minorHAnsi" w:eastAsiaTheme="minorEastAsia" w:hAnsiTheme="minorHAnsi" w:cstheme="minorBidi"/>
           <w:noProof/>
@@ -837,7 +966,7 @@
             <w:noProof/>
             <w:webHidden/>
           </w:rPr>
-          <w:t>7</w:t>
+          <w:t>8</w:t>
         </w:r>
         <w:r>
           <w:rPr>
@@ -855,6 +984,7 @@
           <w:tab w:val="left" w:pos="1200"/>
           <w:tab w:val="right" w:leader="dot" w:pos="9060"/>
         </w:tabs>
+        <w:jc w:val="center"/>
         <w:rPr>
           <w:rFonts w:asciiTheme="minorHAnsi" w:eastAsiaTheme="minorEastAsia" w:hAnsiTheme="minorHAnsi" w:cstheme="minorBidi"/>
           <w:noProof/>
@@ -929,7 +1059,7 @@
             <w:noProof/>
             <w:webHidden/>
           </w:rPr>
-          <w:t>8</w:t>
+          <w:t>9</w:t>
         </w:r>
         <w:r>
           <w:rPr>
@@ -947,6 +1077,7 @@
           <w:tab w:val="left" w:pos="800"/>
           <w:tab w:val="right" w:leader="dot" w:pos="9060"/>
         </w:tabs>
+        <w:jc w:val="center"/>
         <w:rPr>
           <w:rFonts w:asciiTheme="minorHAnsi" w:eastAsiaTheme="minorEastAsia" w:hAnsiTheme="minorHAnsi" w:cstheme="minorBidi"/>
           <w:noProof/>
@@ -1023,7 +1154,7 @@
             <w:noProof/>
             <w:webHidden/>
           </w:rPr>
-          <w:t>9</w:t>
+          <w:t>10</w:t>
         </w:r>
         <w:r>
           <w:rPr>
@@ -1041,6 +1172,7 @@
           <w:tab w:val="left" w:pos="800"/>
           <w:tab w:val="right" w:leader="dot" w:pos="9060"/>
         </w:tabs>
+        <w:jc w:val="center"/>
         <w:rPr>
           <w:rFonts w:asciiTheme="minorHAnsi" w:eastAsiaTheme="minorEastAsia" w:hAnsiTheme="minorHAnsi" w:cstheme="minorBidi"/>
           <w:noProof/>
@@ -1117,7 +1249,7 @@
             <w:noProof/>
             <w:webHidden/>
           </w:rPr>
-          <w:t>9</w:t>
+          <w:t>10</w:t>
         </w:r>
         <w:r>
           <w:rPr>
@@ -1135,6 +1267,7 @@
           <w:tab w:val="left" w:pos="800"/>
           <w:tab w:val="right" w:leader="dot" w:pos="9060"/>
         </w:tabs>
+        <w:jc w:val="center"/>
         <w:rPr>
           <w:rFonts w:asciiTheme="minorHAnsi" w:eastAsiaTheme="minorEastAsia" w:hAnsiTheme="minorHAnsi" w:cstheme="minorBidi"/>
           <w:noProof/>
@@ -1211,7 +1344,7 @@
             <w:noProof/>
             <w:webHidden/>
           </w:rPr>
-          <w:t>9</w:t>
+          <w:t>10</w:t>
         </w:r>
         <w:r>
           <w:rPr>
@@ -1229,6 +1362,7 @@
           <w:tab w:val="left" w:pos="800"/>
           <w:tab w:val="right" w:leader="dot" w:pos="9060"/>
         </w:tabs>
+        <w:jc w:val="center"/>
         <w:rPr>
           <w:rFonts w:asciiTheme="minorHAnsi" w:eastAsiaTheme="minorEastAsia" w:hAnsiTheme="minorHAnsi" w:cstheme="minorBidi"/>
           <w:noProof/>
@@ -1305,7 +1439,7 @@
             <w:noProof/>
             <w:webHidden/>
           </w:rPr>
-          <w:t>9</w:t>
+          <w:t>10</w:t>
         </w:r>
         <w:r>
           <w:rPr>
@@ -1319,6 +1453,7 @@
     <w:p>
       <w:pPr>
         <w:pStyle w:val="TM1"/>
+        <w:jc w:val="center"/>
         <w:rPr>
           <w:rFonts w:asciiTheme="minorHAnsi" w:eastAsiaTheme="minorEastAsia" w:hAnsiTheme="minorHAnsi" w:cstheme="minorBidi"/>
           <w:kern w:val="2"/>
@@ -1383,7 +1518,7 @@
           <w:rPr>
             <w:webHidden/>
           </w:rPr>
-          <w:t>10</w:t>
+          <w:t>11</w:t>
         </w:r>
         <w:r>
           <w:rPr>
@@ -1400,6 +1535,7 @@
           <w:tab w:val="left" w:pos="800"/>
           <w:tab w:val="right" w:leader="dot" w:pos="9060"/>
         </w:tabs>
+        <w:jc w:val="center"/>
         <w:rPr>
           <w:rFonts w:asciiTheme="minorHAnsi" w:eastAsiaTheme="minorEastAsia" w:hAnsiTheme="minorHAnsi" w:cstheme="minorBidi"/>
           <w:noProof/>
@@ -1476,7 +1612,7 @@
             <w:noProof/>
             <w:webHidden/>
           </w:rPr>
-          <w:t>10</w:t>
+          <w:t>11</w:t>
         </w:r>
         <w:r>
           <w:rPr>
@@ -1494,6 +1630,7 @@
           <w:tab w:val="left" w:pos="800"/>
           <w:tab w:val="right" w:leader="dot" w:pos="9060"/>
         </w:tabs>
+        <w:jc w:val="center"/>
         <w:rPr>
           <w:rFonts w:asciiTheme="minorHAnsi" w:eastAsiaTheme="minorEastAsia" w:hAnsiTheme="minorHAnsi" w:cstheme="minorBidi"/>
           <w:noProof/>
@@ -1570,7 +1707,7 @@
             <w:noProof/>
             <w:webHidden/>
           </w:rPr>
-          <w:t>10</w:t>
+          <w:t>11</w:t>
         </w:r>
         <w:r>
           <w:rPr>
@@ -1588,6 +1725,7 @@
           <w:tab w:val="left" w:pos="800"/>
           <w:tab w:val="right" w:leader="dot" w:pos="9060"/>
         </w:tabs>
+        <w:jc w:val="center"/>
         <w:rPr>
           <w:rFonts w:asciiTheme="minorHAnsi" w:eastAsiaTheme="minorEastAsia" w:hAnsiTheme="minorHAnsi" w:cstheme="minorBidi"/>
           <w:noProof/>
@@ -1664,7 +1802,7 @@
             <w:noProof/>
             <w:webHidden/>
           </w:rPr>
-          <w:t>10</w:t>
+          <w:t>11</w:t>
         </w:r>
         <w:r>
           <w:rPr>
@@ -1682,6 +1820,7 @@
           <w:tab w:val="left" w:pos="800"/>
           <w:tab w:val="right" w:leader="dot" w:pos="9060"/>
         </w:tabs>
+        <w:jc w:val="center"/>
         <w:rPr>
           <w:rFonts w:asciiTheme="minorHAnsi" w:eastAsiaTheme="minorEastAsia" w:hAnsiTheme="minorHAnsi" w:cstheme="minorBidi"/>
           <w:noProof/>
@@ -1758,7 +1897,7 @@
             <w:noProof/>
             <w:webHidden/>
           </w:rPr>
-          <w:t>10</w:t>
+          <w:t>11</w:t>
         </w:r>
         <w:r>
           <w:rPr>
@@ -1772,6 +1911,7 @@
     <w:p>
       <w:pPr>
         <w:pStyle w:val="TM1"/>
+        <w:jc w:val="center"/>
         <w:rPr>
           <w:rFonts w:asciiTheme="minorHAnsi" w:eastAsiaTheme="minorEastAsia" w:hAnsiTheme="minorHAnsi" w:cstheme="minorBidi"/>
           <w:kern w:val="2"/>
@@ -1836,7 +1976,7 @@
           <w:rPr>
             <w:webHidden/>
           </w:rPr>
-          <w:t>11</w:t>
+          <w:t>12</w:t>
         </w:r>
         <w:r>
           <w:rPr>
@@ -1849,6 +1989,7 @@
     <w:p>
       <w:pPr>
         <w:pStyle w:val="TM1"/>
+        <w:jc w:val="center"/>
         <w:rPr>
           <w:rFonts w:asciiTheme="minorHAnsi" w:eastAsiaTheme="minorEastAsia" w:hAnsiTheme="minorHAnsi" w:cstheme="minorBidi"/>
           <w:kern w:val="2"/>
@@ -1913,7 +2054,7 @@
           <w:rPr>
             <w:webHidden/>
           </w:rPr>
-          <w:t>12</w:t>
+          <w:t>13</w:t>
         </w:r>
         <w:r>
           <w:rPr>
@@ -1930,6 +2071,7 @@
           <w:tab w:val="left" w:pos="800"/>
           <w:tab w:val="right" w:leader="dot" w:pos="9060"/>
         </w:tabs>
+        <w:jc w:val="center"/>
         <w:rPr>
           <w:rFonts w:asciiTheme="minorHAnsi" w:eastAsiaTheme="minorEastAsia" w:hAnsiTheme="minorHAnsi" w:cstheme="minorBidi"/>
           <w:noProof/>
@@ -2006,7 +2148,7 @@
             <w:noProof/>
             <w:webHidden/>
           </w:rPr>
-          <w:t>12</w:t>
+          <w:t>13</w:t>
         </w:r>
         <w:r>
           <w:rPr>
@@ -2024,6 +2166,7 @@
           <w:tab w:val="left" w:pos="800"/>
           <w:tab w:val="right" w:leader="dot" w:pos="9060"/>
         </w:tabs>
+        <w:jc w:val="center"/>
         <w:rPr>
           <w:rFonts w:asciiTheme="minorHAnsi" w:eastAsiaTheme="minorEastAsia" w:hAnsiTheme="minorHAnsi" w:cstheme="minorBidi"/>
           <w:noProof/>
@@ -2100,7 +2243,7 @@
             <w:noProof/>
             <w:webHidden/>
           </w:rPr>
-          <w:t>12</w:t>
+          <w:t>13</w:t>
         </w:r>
         <w:r>
           <w:rPr>
@@ -2118,6 +2261,7 @@
           <w:tab w:val="left" w:pos="800"/>
           <w:tab w:val="right" w:leader="dot" w:pos="9060"/>
         </w:tabs>
+        <w:jc w:val="center"/>
         <w:rPr>
           <w:rFonts w:asciiTheme="minorHAnsi" w:eastAsiaTheme="minorEastAsia" w:hAnsiTheme="minorHAnsi" w:cstheme="minorBidi"/>
           <w:noProof/>
@@ -2194,7 +2338,7 @@
             <w:noProof/>
             <w:webHidden/>
           </w:rPr>
-          <w:t>12</w:t>
+          <w:t>13</w:t>
         </w:r>
         <w:r>
           <w:rPr>
@@ -2212,6 +2356,7 @@
           <w:tab w:val="left" w:pos="800"/>
           <w:tab w:val="right" w:leader="dot" w:pos="9060"/>
         </w:tabs>
+        <w:jc w:val="center"/>
         <w:rPr>
           <w:rFonts w:asciiTheme="minorHAnsi" w:eastAsiaTheme="minorEastAsia" w:hAnsiTheme="minorHAnsi" w:cstheme="minorBidi"/>
           <w:noProof/>
@@ -2288,7 +2433,7 @@
             <w:noProof/>
             <w:webHidden/>
           </w:rPr>
-          <w:t>12</w:t>
+          <w:t>13</w:t>
         </w:r>
         <w:r>
           <w:rPr>
@@ -2306,6 +2451,7 @@
           <w:tab w:val="left" w:pos="800"/>
           <w:tab w:val="right" w:leader="dot" w:pos="9060"/>
         </w:tabs>
+        <w:jc w:val="center"/>
         <w:rPr>
           <w:rFonts w:asciiTheme="minorHAnsi" w:eastAsiaTheme="minorEastAsia" w:hAnsiTheme="minorHAnsi" w:cstheme="minorBidi"/>
           <w:noProof/>
@@ -2382,7 +2528,7 @@
             <w:noProof/>
             <w:webHidden/>
           </w:rPr>
-          <w:t>12</w:t>
+          <w:t>13</w:t>
         </w:r>
         <w:r>
           <w:rPr>
@@ -2400,6 +2546,7 @@
           <w:tab w:val="left" w:pos="800"/>
           <w:tab w:val="right" w:leader="dot" w:pos="9060"/>
         </w:tabs>
+        <w:jc w:val="center"/>
         <w:rPr>
           <w:rFonts w:asciiTheme="minorHAnsi" w:eastAsiaTheme="minorEastAsia" w:hAnsiTheme="minorHAnsi" w:cstheme="minorBidi"/>
           <w:noProof/>
@@ -2476,7 +2623,7 @@
             <w:noProof/>
             <w:webHidden/>
           </w:rPr>
-          <w:t>12</w:t>
+          <w:t>13</w:t>
         </w:r>
         <w:r>
           <w:rPr>
@@ -2488,6 +2635,9 @@
       </w:hyperlink>
     </w:p>
     <w:p>
+      <w:pPr>
+        <w:jc w:val="center"/>
+      </w:pPr>
       <w:r>
         <w:fldChar w:fldCharType="end"/>
       </w:r>
@@ -2498,6 +2648,7 @@
     <w:p>
       <w:pPr>
         <w:pStyle w:val="Titre1"/>
+        <w:jc w:val="center"/>
       </w:pPr>
       <w:bookmarkStart w:id="0" w:name="_Toc166584699"/>
       <w:r>
@@ -2505,13 +2656,15 @@
         <w:t>Introduction</w:t>
       </w:r>
       <w:bookmarkEnd w:id="0"/>
-      <w:r>
-        <w:t xml:space="preserve"> </w:t>
-      </w:r>
-    </w:p>
-    <w:p/>
-    <w:p>
-      <w:pPr>
+    </w:p>
+    <w:p>
+      <w:pPr>
+        <w:jc w:val="center"/>
+      </w:pPr>
+    </w:p>
+    <w:p>
+      <w:pPr>
+        <w:jc w:val="center"/>
         <w:rPr>
           <w:szCs w:val="14"/>
         </w:rPr>
@@ -2555,6 +2708,7 @@
     </w:p>
     <w:p>
       <w:pPr>
+        <w:jc w:val="center"/>
         <w:rPr>
           <w:szCs w:val="14"/>
         </w:rPr>
@@ -2562,6 +2716,7 @@
     </w:p>
     <w:p>
       <w:pPr>
+        <w:jc w:val="center"/>
         <w:rPr>
           <w:szCs w:val="14"/>
         </w:rPr>
@@ -2587,6 +2742,7 @@
     </w:p>
     <w:p>
       <w:pPr>
+        <w:jc w:val="center"/>
         <w:rPr>
           <w:szCs w:val="14"/>
         </w:rPr>
@@ -2595,6 +2751,7 @@
     <w:p>
       <w:pPr>
         <w:pStyle w:val="Titre1"/>
+        <w:jc w:val="center"/>
       </w:pPr>
       <w:bookmarkStart w:id="1" w:name="_Toc166584700"/>
       <w:r>
@@ -2608,12 +2765,16 @@
     </w:p>
     <w:p>
       <w:pPr>
+        <w:jc w:val="center"/>
         <w:rPr>
           <w:szCs w:val="14"/>
         </w:rPr>
       </w:pPr>
     </w:p>
     <w:p>
+      <w:pPr>
+        <w:jc w:val="center"/>
+      </w:pPr>
       <w:r>
         <w:t xml:space="preserve">Dans ce projet, plusieurs fonctionnalités de bases </w:t>
       </w:r>
@@ -2642,8 +2803,15 @@
         <w:t>.</w:t>
       </w:r>
     </w:p>
-    <w:p/>
-    <w:p>
+    <w:p>
+      <w:pPr>
+        <w:jc w:val="center"/>
+      </w:pPr>
+    </w:p>
+    <w:p>
+      <w:pPr>
+        <w:jc w:val="center"/>
+      </w:pPr>
       <w:r>
         <w:t xml:space="preserve">Après avoir validé </w:t>
       </w:r>
@@ -2654,11 +2822,20 @@
         <w:t>, elle</w:t>
       </w:r>
       <w:r>
-        <w:t xml:space="preserve"> sera déployée sur le serveur WEB mis en place par Monsieur Lymberis.</w:t>
-      </w:r>
-    </w:p>
-    <w:p>
-      <w:pPr>
+        <w:t xml:space="preserve"> sera déployée sur le serveur WEB mis en place par Monsieur </w:t>
+      </w:r>
+      <w:proofErr w:type="spellStart"/>
+      <w:r>
+        <w:t>Lymberis</w:t>
+      </w:r>
+      <w:proofErr w:type="spellEnd"/>
+      <w:r>
+        <w:t>.</w:t>
+      </w:r>
+    </w:p>
+    <w:p>
+      <w:pPr>
+        <w:jc w:val="center"/>
         <w:rPr>
           <w:i/>
           <w:iCs/>
@@ -2669,6 +2846,7 @@
     <w:p>
       <w:pPr>
         <w:pStyle w:val="Titre2"/>
+        <w:jc w:val="center"/>
       </w:pPr>
       <w:bookmarkStart w:id="2" w:name="_Toc166584701"/>
       <w:r>
@@ -2677,11 +2855,18 @@
       <w:bookmarkEnd w:id="2"/>
     </w:p>
     <w:p>
+      <w:pPr>
+        <w:jc w:val="center"/>
+      </w:pPr>
       <w:r>
         <w:t>Ce sous-chapitre est consacré aux objectifs demandés. C’est-à-dire, les fonctionnalités vues avec le maître de stage :</w:t>
       </w:r>
     </w:p>
-    <w:p/>
+    <w:p>
+      <w:pPr>
+        <w:jc w:val="center"/>
+      </w:pPr>
+    </w:p>
     <w:p>
       <w:pPr>
         <w:pStyle w:val="Paragraphedeliste"/>
@@ -2689,6 +2874,7 @@
           <w:ilvl w:val="0"/>
           <w:numId w:val="14"/>
         </w:numPr>
+        <w:jc w:val="center"/>
       </w:pPr>
       <w:r>
         <w:t>Opérations CRUD</w:t>
@@ -2700,6 +2886,7 @@
     <w:p>
       <w:pPr>
         <w:pStyle w:val="Paragraphedeliste"/>
+        <w:jc w:val="center"/>
       </w:pPr>
     </w:p>
     <w:p>
@@ -2709,6 +2896,7 @@
           <w:ilvl w:val="0"/>
           <w:numId w:val="14"/>
         </w:numPr>
+        <w:jc w:val="center"/>
       </w:pPr>
       <w:r>
         <w:t>Liste d</w:t>
@@ -2723,7 +2911,11 @@
         <w:t>.</w:t>
       </w:r>
     </w:p>
-    <w:p/>
+    <w:p>
+      <w:pPr>
+        <w:jc w:val="center"/>
+      </w:pPr>
+    </w:p>
     <w:p>
       <w:pPr>
         <w:pStyle w:val="Paragraphedeliste"/>
@@ -2731,6 +2923,7 @@
           <w:ilvl w:val="0"/>
           <w:numId w:val="14"/>
         </w:numPr>
+        <w:jc w:val="center"/>
       </w:pPr>
       <w:r>
         <w:t xml:space="preserve">Graphiques représentant la </w:t>
@@ -2751,6 +2944,7 @@
     <w:p>
       <w:pPr>
         <w:pStyle w:val="Paragraphedeliste"/>
+        <w:jc w:val="center"/>
       </w:pPr>
     </w:p>
     <w:p>
@@ -2760,6 +2954,7 @@
           <w:ilvl w:val="0"/>
           <w:numId w:val="14"/>
         </w:numPr>
+        <w:jc w:val="center"/>
       </w:pPr>
       <w:r>
         <w:t>Téléchargement/Téléversement de fichiers en format PDF</w:t>
@@ -2768,7 +2963,11 @@
         <w:t>.</w:t>
       </w:r>
     </w:p>
-    <w:p/>
+    <w:p>
+      <w:pPr>
+        <w:jc w:val="center"/>
+      </w:pPr>
+    </w:p>
     <w:p>
       <w:pPr>
         <w:pStyle w:val="Paragraphedeliste"/>
@@ -2776,6 +2975,7 @@
           <w:ilvl w:val="0"/>
           <w:numId w:val="14"/>
         </w:numPr>
+        <w:jc w:val="center"/>
       </w:pPr>
       <w:r>
         <w:t>Exactitude des valeurs entrées</w:t>
@@ -2787,6 +2987,7 @@
     <w:p>
       <w:pPr>
         <w:pStyle w:val="Paragraphedeliste"/>
+        <w:jc w:val="center"/>
       </w:pPr>
     </w:p>
     <w:p>
@@ -2796,6 +2997,7 @@
           <w:ilvl w:val="0"/>
           <w:numId w:val="14"/>
         </w:numPr>
+        <w:jc w:val="center"/>
       </w:pPr>
       <w:r>
         <w:t>Ajout/Modification/Suppression de documents liés à un entretien.</w:t>
@@ -2804,6 +3006,7 @@
     <w:p>
       <w:pPr>
         <w:pStyle w:val="Paragraphedeliste"/>
+        <w:jc w:val="center"/>
       </w:pPr>
     </w:p>
     <w:p>
@@ -2813,6 +3016,7 @@
           <w:ilvl w:val="0"/>
           <w:numId w:val="14"/>
         </w:numPr>
+        <w:jc w:val="center"/>
       </w:pPr>
       <w:r>
         <w:t>Affichage d’erreurs.</w:t>
@@ -2820,7 +3024,7 @@
     </w:p>
     <w:p>
       <w:pPr>
-        <w:jc w:val="left"/>
+        <w:jc w:val="center"/>
         <w:rPr>
           <w:b/>
           <w:i/>
@@ -2834,6 +3038,7 @@
     <w:p>
       <w:pPr>
         <w:pStyle w:val="Titre2"/>
+        <w:jc w:val="center"/>
       </w:pPr>
       <w:bookmarkStart w:id="3" w:name="_Toc166584702"/>
       <w:r>
@@ -2847,6 +3052,7 @@
     </w:p>
     <w:p>
       <w:pPr>
+        <w:jc w:val="center"/>
         <w:rPr>
           <w:szCs w:val="14"/>
         </w:rPr>
@@ -2854,6 +3060,7 @@
     </w:p>
     <w:p>
       <w:pPr>
+        <w:jc w:val="center"/>
         <w:rPr>
           <w:szCs w:val="14"/>
         </w:rPr>
@@ -2891,6 +3098,7 @@
     </w:p>
     <w:p>
       <w:pPr>
+        <w:jc w:val="center"/>
         <w:rPr>
           <w:szCs w:val="14"/>
         </w:rPr>
@@ -2898,6 +3106,7 @@
     </w:p>
     <w:p>
       <w:pPr>
+        <w:jc w:val="center"/>
         <w:rPr>
           <w:szCs w:val="14"/>
         </w:rPr>
@@ -2906,6 +3115,7 @@
         <w:rPr>
           <w:noProof/>
         </w:rPr>
+        <w:lastRenderedPageBreak/>
         <w:drawing>
           <wp:anchor distT="0" distB="0" distL="114300" distR="114300" simplePos="0" relativeHeight="251658240" behindDoc="0" locked="0" layoutInCell="1" allowOverlap="1" wp14:anchorId="4BEA070A" wp14:editId="7A489E2F">
             <wp:simplePos x="0" y="0"/>
@@ -2984,29 +3194,38 @@
     <w:p>
       <w:pPr>
         <w:pStyle w:val="Titre2"/>
+        <w:jc w:val="center"/>
       </w:pPr>
       <w:bookmarkStart w:id="4" w:name="_Toc166584703"/>
       <w:r>
+        <w:t>Conception</w:t>
+      </w:r>
+      <w:bookmarkEnd w:id="4"/>
+    </w:p>
+    <w:p>
+      <w:pPr>
+        <w:jc w:val="center"/>
+      </w:pPr>
+      <w:r>
+        <w:t>Ce chapitre expliquera comment le site fonctionnera à l’aide d’un schéma de principe, des modèles MCD et MLD et des maquettes du site web.</w:t>
+      </w:r>
+    </w:p>
+    <w:p>
+      <w:pPr>
+        <w:jc w:val="center"/>
+      </w:pPr>
+    </w:p>
+    <w:p>
+      <w:pPr>
+        <w:pStyle w:val="Titre3"/>
+        <w:jc w:val="center"/>
+        <w:rPr>
+          <w:i/>
+        </w:rPr>
+      </w:pPr>
+      <w:bookmarkStart w:id="5" w:name="_Toc166584704"/>
+      <w:r>
         <w:lastRenderedPageBreak/>
-        <w:t>Conception</w:t>
-      </w:r>
-      <w:bookmarkEnd w:id="4"/>
-    </w:p>
-    <w:p>
-      <w:r>
-        <w:t>Ce chapitre expliquera comment le site fonctionnera à l’aide d’un schéma de principe, des modèles MCD et MLD et des maquettes du site web.</w:t>
-      </w:r>
-    </w:p>
-    <w:p/>
-    <w:p>
-      <w:pPr>
-        <w:pStyle w:val="Titre3"/>
-        <w:rPr>
-          <w:i/>
-        </w:rPr>
-      </w:pPr>
-      <w:bookmarkStart w:id="5" w:name="_Toc166584704"/>
-      <w:r>
         <w:t>Concept</w:t>
       </w:r>
       <w:bookmarkEnd w:id="5"/>
@@ -3014,6 +3233,7 @@
     <w:p>
       <w:pPr>
         <w:keepNext/>
+        <w:jc w:val="center"/>
         <w:rPr>
           <w:b/>
           <w:bCs/>
@@ -3123,9 +3343,14 @@
         <w:t xml:space="preserve"> du site</w:t>
       </w:r>
     </w:p>
-    <w:p/>
-    <w:p>
-      <w:pPr>
+    <w:p>
+      <w:pPr>
+        <w:jc w:val="center"/>
+      </w:pPr>
+    </w:p>
+    <w:p>
+      <w:pPr>
+        <w:jc w:val="center"/>
         <w:rPr>
           <w:b/>
           <w:highlight w:val="lightGray"/>
@@ -3141,6 +3366,7 @@
     <w:p>
       <w:pPr>
         <w:pStyle w:val="Titre3"/>
+        <w:jc w:val="center"/>
       </w:pPr>
       <w:bookmarkStart w:id="6" w:name="_Toc166584705"/>
       <w:r>
@@ -3149,31 +3375,51 @@
       </w:r>
       <w:bookmarkEnd w:id="6"/>
     </w:p>
-    <w:p/>
-    <w:p>
+    <w:p>
+      <w:pPr>
+        <w:jc w:val="center"/>
+      </w:pPr>
+    </w:p>
+    <w:p>
+      <w:pPr>
+        <w:jc w:val="center"/>
+      </w:pPr>
       <w:r>
         <w:t>Les MCD et le MLD ci-dessous représentent la structure de la base de données</w:t>
       </w:r>
       <w:r>
-        <w:t xml:space="preserve"> utilisée dans le projet. Ces deux modèles ci-dessous respectent les conventions de nommage de l’ETML. </w:t>
-      </w:r>
-    </w:p>
-    <w:p>
-      <w:r>
-        <w:t>Cependant, p</w:t>
-      </w:r>
-      <w:r>
-        <w:t>our</w:t>
-      </w:r>
-      <w:r>
-        <w:t xml:space="preserve"> une raison de compatibilité avec le fram</w:t>
+        <w:t xml:space="preserve"> utilisée dans le projet. Ces deux modèles ci-dessous respectent les conventions de nommage de l’ETML.</w:t>
+      </w:r>
+    </w:p>
+    <w:p>
+      <w:pPr>
+        <w:jc w:val="center"/>
+      </w:pPr>
+      <w:r>
+        <w:t>Cependant, pour</w:t>
+      </w:r>
+      <w:r>
+        <w:t xml:space="preserve"> une raison de compatibilité avec le </w:t>
+      </w:r>
+      <w:proofErr w:type="spellStart"/>
+      <w:r>
+        <w:t>fram</w:t>
       </w:r>
       <w:r>
         <w:t>e</w:t>
       </w:r>
       <w:r>
-        <w:t>work utilisé, c’est-à-dire, Laravel</w:t>
-      </w:r>
+        <w:t>work</w:t>
+      </w:r>
+      <w:proofErr w:type="spellEnd"/>
+      <w:r>
+        <w:t xml:space="preserve"> utilisé, c’est-à-dire, </w:t>
+      </w:r>
+      <w:proofErr w:type="spellStart"/>
+      <w:r>
+        <w:t>Laravel</w:t>
+      </w:r>
+      <w:proofErr w:type="spellEnd"/>
       <w:r>
         <w:t>, l</w:t>
       </w:r>
@@ -3205,10 +3451,15 @@
         <w:t>.</w:t>
       </w:r>
     </w:p>
-    <w:p/>
+    <w:p>
+      <w:pPr>
+        <w:jc w:val="center"/>
+      </w:pPr>
+    </w:p>
     <w:p>
       <w:pPr>
         <w:keepNext/>
+        <w:jc w:val="center"/>
       </w:pPr>
       <w:commentRangeStart w:id="7"/>
       <w:commentRangeEnd w:id="7"/>
@@ -3219,6 +3470,9 @@
         <w:commentReference w:id="7"/>
       </w:r>
       <w:r>
+        <w:rPr>
+          <w:noProof/>
+        </w:rPr>
         <w:drawing>
           <wp:inline distT="0" distB="0" distL="0" distR="0" wp14:anchorId="18D0A29B" wp14:editId="57A5C221">
             <wp:extent cx="5759450" cy="3012440"/>
@@ -3286,8 +3540,12 @@
     <w:p>
       <w:pPr>
         <w:keepNext/>
-      </w:pPr>
-      <w:r>
+        <w:jc w:val="center"/>
+      </w:pPr>
+      <w:r>
+        <w:rPr>
+          <w:noProof/>
+        </w:rPr>
         <w:drawing>
           <wp:inline distT="0" distB="0" distL="0" distR="0" wp14:anchorId="76DAB902" wp14:editId="612579A3">
             <wp:extent cx="5759450" cy="3140075"/>
@@ -3337,12 +3595,18 @@
     <w:p>
       <w:pPr>
         <w:keepNext/>
-      </w:pPr>
-    </w:p>
-    <w:p/>
+        <w:jc w:val="center"/>
+      </w:pPr>
+    </w:p>
+    <w:p>
+      <w:pPr>
+        <w:jc w:val="center"/>
+      </w:pPr>
+    </w:p>
     <w:p>
       <w:pPr>
         <w:pStyle w:val="Titre3"/>
+        <w:jc w:val="center"/>
       </w:pPr>
       <w:bookmarkStart w:id="8" w:name="_Toc166584706"/>
       <w:r>
@@ -3351,9 +3615,14 @@
       </w:r>
       <w:bookmarkEnd w:id="8"/>
     </w:p>
-    <w:p/>
-    <w:p>
-      <w:pPr>
+    <w:p>
+      <w:pPr>
+        <w:jc w:val="center"/>
+      </w:pPr>
+    </w:p>
+    <w:p>
+      <w:pPr>
+        <w:jc w:val="center"/>
         <w:rPr>
           <w:b/>
         </w:rPr>
@@ -3366,6 +3635,7 @@
     <w:p>
       <w:pPr>
         <w:pStyle w:val="Titre3"/>
+        <w:jc w:val="center"/>
       </w:pPr>
       <w:bookmarkStart w:id="10" w:name="_Toc166584707"/>
       <w:r>
@@ -3374,23 +3644,43 @@
       </w:r>
       <w:bookmarkEnd w:id="10"/>
     </w:p>
-    <w:p/>
-    <w:p>
+    <w:p>
+      <w:pPr>
+        <w:jc w:val="center"/>
+      </w:pPr>
+    </w:p>
+    <w:p>
+      <w:pPr>
+        <w:jc w:val="center"/>
+      </w:pPr>
       <w:r>
         <w:t>L’application Web devra être responsive, donc des formats mobiles et desktop sont disponibles.</w:t>
       </w:r>
     </w:p>
-    <w:p/>
+    <w:p>
+      <w:pPr>
+        <w:jc w:val="center"/>
+      </w:pPr>
+    </w:p>
     <w:p>
       <w:pPr>
         <w:pStyle w:val="Titre4"/>
+        <w:jc w:val="center"/>
       </w:pPr>
       <w:r>
         <w:t>Desktop</w:t>
       </w:r>
     </w:p>
-    <w:p/>
-    <w:p/>
+    <w:p>
+      <w:pPr>
+        <w:jc w:val="center"/>
+      </w:pPr>
+    </w:p>
+    <w:p>
+      <w:pPr>
+        <w:jc w:val="center"/>
+      </w:pPr>
+    </w:p>
     <w:p>
       <w:pPr>
         <w:keepNext/>
@@ -3400,17 +3690,23 @@
     <w:p>
       <w:pPr>
         <w:keepNext/>
+        <w:jc w:val="center"/>
       </w:pPr>
     </w:p>
     <w:p>
       <w:pPr>
         <w:pStyle w:val="Titre4"/>
+        <w:jc w:val="center"/>
       </w:pPr>
       <w:r>
         <w:t>Mobile</w:t>
       </w:r>
     </w:p>
-    <w:p/>
+    <w:p>
+      <w:pPr>
+        <w:jc w:val="center"/>
+      </w:pPr>
+    </w:p>
     <w:p>
       <w:pPr>
         <w:keepNext/>
@@ -3419,7 +3715,7 @@
     </w:p>
     <w:p>
       <w:pPr>
-        <w:jc w:val="left"/>
+        <w:jc w:val="center"/>
         <w:rPr>
           <w:b/>
           <w:iCs/>
@@ -3438,6 +3734,7 @@
     <w:p>
       <w:pPr>
         <w:pStyle w:val="Titre2"/>
+        <w:jc w:val="center"/>
         <w:rPr>
           <w:i w:val="0"/>
           <w:iCs/>
@@ -3454,11 +3751,16 @@
       <w:bookmarkEnd w:id="9"/>
       <w:bookmarkEnd w:id="11"/>
     </w:p>
-    <w:p/>
+    <w:p>
+      <w:pPr>
+        <w:jc w:val="center"/>
+      </w:pPr>
+    </w:p>
     <w:p>
       <w:pPr>
         <w:pStyle w:val="En-tte"/>
         <w:ind w:firstLine="360"/>
+        <w:jc w:val="center"/>
         <w:rPr>
           <w:i/>
           <w:iCs/>
@@ -3471,13 +3773,24 @@
           <w:iCs/>
           <w:szCs w:val="14"/>
         </w:rPr>
-        <w:t xml:space="preserve">Décrire la stratégie globale de test: </w:t>
-      </w:r>
+        <w:t xml:space="preserve">Décrire la stratégie globale de </w:t>
+      </w:r>
+      <w:proofErr w:type="gramStart"/>
+      <w:r>
+        <w:rPr>
+          <w:i/>
+          <w:iCs/>
+          <w:szCs w:val="14"/>
+        </w:rPr>
+        <w:t>test:</w:t>
+      </w:r>
+      <w:proofErr w:type="gramEnd"/>
     </w:p>
     <w:p>
       <w:pPr>
         <w:pStyle w:val="En-tte"/>
         <w:ind w:firstLine="360"/>
+        <w:jc w:val="center"/>
         <w:rPr>
           <w:i/>
           <w:iCs/>
@@ -3496,12 +3809,14 @@
           <w:tab w:val="clear" w:pos="4536"/>
           <w:tab w:val="clear" w:pos="9072"/>
         </w:tabs>
+        <w:jc w:val="center"/>
         <w:rPr>
           <w:i/>
           <w:iCs/>
           <w:szCs w:val="14"/>
         </w:rPr>
       </w:pPr>
+      <w:proofErr w:type="gramStart"/>
       <w:r>
         <w:rPr>
           <w:i/>
@@ -3516,7 +3831,16 @@
           <w:iCs/>
           <w:szCs w:val="14"/>
         </w:rPr>
-        <w:t>ypes de des tests et ordre dans lequel ils seront effectués.</w:t>
+        <w:t>ypes</w:t>
+      </w:r>
+      <w:proofErr w:type="gramEnd"/>
+      <w:r>
+        <w:rPr>
+          <w:i/>
+          <w:iCs/>
+          <w:szCs w:val="14"/>
+        </w:rPr>
+        <w:t xml:space="preserve"> de des tests et ordre dans lequel ils seront effectués.</w:t>
       </w:r>
     </w:p>
     <w:p>
@@ -3530,12 +3854,14 @@
           <w:tab w:val="clear" w:pos="4536"/>
           <w:tab w:val="clear" w:pos="9072"/>
         </w:tabs>
+        <w:jc w:val="center"/>
         <w:rPr>
           <w:i/>
           <w:iCs/>
           <w:szCs w:val="14"/>
         </w:rPr>
       </w:pPr>
+      <w:proofErr w:type="gramStart"/>
       <w:r>
         <w:rPr>
           <w:i/>
@@ -3550,7 +3876,16 @@
           <w:iCs/>
           <w:szCs w:val="14"/>
         </w:rPr>
-        <w:t>es moyens à mettre en œuvre</w:t>
+        <w:t>es</w:t>
+      </w:r>
+      <w:proofErr w:type="gramEnd"/>
+      <w:r>
+        <w:rPr>
+          <w:i/>
+          <w:iCs/>
+          <w:szCs w:val="14"/>
+        </w:rPr>
+        <w:t xml:space="preserve"> moyens à mettre en œuvre</w:t>
       </w:r>
       <w:r>
         <w:rPr>
@@ -3572,12 +3907,14 @@
           <w:tab w:val="clear" w:pos="4536"/>
           <w:tab w:val="clear" w:pos="9072"/>
         </w:tabs>
+        <w:jc w:val="center"/>
         <w:rPr>
           <w:i/>
           <w:iCs/>
           <w:szCs w:val="14"/>
         </w:rPr>
       </w:pPr>
+      <w:proofErr w:type="gramStart"/>
       <w:r>
         <w:rPr>
           <w:i/>
@@ -3592,7 +3929,16 @@
           <w:iCs/>
           <w:szCs w:val="14"/>
         </w:rPr>
-        <w:t>ouverture des tests (tests exhaustifs ou non, si non, pourquoi ?)</w:t>
+        <w:t>ouverture</w:t>
+      </w:r>
+      <w:proofErr w:type="gramEnd"/>
+      <w:r>
+        <w:rPr>
+          <w:i/>
+          <w:iCs/>
+          <w:szCs w:val="14"/>
+        </w:rPr>
+        <w:t xml:space="preserve"> des tests (tests exhaustifs ou non, si non, pourquoi ?)</w:t>
       </w:r>
       <w:r>
         <w:rPr>
@@ -3614,12 +3960,14 @@
           <w:tab w:val="clear" w:pos="4536"/>
           <w:tab w:val="clear" w:pos="9072"/>
         </w:tabs>
+        <w:jc w:val="center"/>
         <w:rPr>
           <w:i/>
           <w:iCs/>
           <w:szCs w:val="14"/>
         </w:rPr>
       </w:pPr>
+      <w:proofErr w:type="gramStart"/>
       <w:r>
         <w:rPr>
           <w:i/>
@@ -3634,7 +3982,16 @@
           <w:iCs/>
           <w:szCs w:val="14"/>
         </w:rPr>
-        <w:t>onnées de test à prévoir (données réelles ?)</w:t>
+        <w:t>onnées</w:t>
+      </w:r>
+      <w:proofErr w:type="gramEnd"/>
+      <w:r>
+        <w:rPr>
+          <w:i/>
+          <w:iCs/>
+          <w:szCs w:val="14"/>
+        </w:rPr>
+        <w:t xml:space="preserve"> de test à prévoir (données réelles ?)</w:t>
       </w:r>
       <w:r>
         <w:rPr>
@@ -3656,19 +4013,30 @@
           <w:tab w:val="clear" w:pos="4536"/>
           <w:tab w:val="clear" w:pos="9072"/>
         </w:tabs>
+        <w:jc w:val="center"/>
         <w:rPr>
           <w:i/>
           <w:iCs/>
           <w:szCs w:val="14"/>
         </w:rPr>
       </w:pPr>
+      <w:proofErr w:type="gramStart"/>
       <w:r>
         <w:rPr>
           <w:i/>
           <w:iCs/>
           <w:szCs w:val="14"/>
         </w:rPr>
-        <w:t>les testeurs extérieurs éventuels.</w:t>
+        <w:t>les</w:t>
+      </w:r>
+      <w:proofErr w:type="gramEnd"/>
+      <w:r>
+        <w:rPr>
+          <w:i/>
+          <w:iCs/>
+          <w:szCs w:val="14"/>
+        </w:rPr>
+        <w:t xml:space="preserve"> testeurs extérieurs éventuels.</w:t>
       </w:r>
     </w:p>
     <w:p>
@@ -3679,6 +4047,7 @@
           <w:numId w:val="0"/>
         </w:numPr>
         <w:ind w:left="360"/>
+        <w:jc w:val="center"/>
         <w:rPr>
           <w:rFonts w:ascii="Arial" w:hAnsi="Arial"/>
           <w:sz w:val="24"/>
@@ -3690,6 +4059,7 @@
     <w:p>
       <w:pPr>
         <w:pStyle w:val="Titre2"/>
+        <w:jc w:val="center"/>
         <w:rPr>
           <w:i w:val="0"/>
           <w:iCs/>
@@ -3722,6 +4092,7 @@
           <w:numId w:val="0"/>
         </w:numPr>
         <w:ind w:left="360"/>
+        <w:jc w:val="center"/>
         <w:rPr>
           <w:rFonts w:ascii="Arial" w:hAnsi="Arial" w:cs="Arial"/>
           <w:iCs/>
@@ -3736,19 +4107,30 @@
           <w:ilvl w:val="0"/>
           <w:numId w:val="5"/>
         </w:numPr>
+        <w:jc w:val="center"/>
         <w:rPr>
           <w:rFonts w:ascii="Arial" w:hAnsi="Arial" w:cs="Arial"/>
           <w:i/>
           <w:sz w:val="24"/>
         </w:rPr>
       </w:pPr>
+      <w:proofErr w:type="gramStart"/>
       <w:r>
         <w:rPr>
           <w:rFonts w:ascii="Arial" w:hAnsi="Arial" w:cs="Arial"/>
           <w:i/>
           <w:sz w:val="24"/>
         </w:rPr>
-        <w:t>risques techniques (complexité, manque de compétences, …)</w:t>
+        <w:t>risques</w:t>
+      </w:r>
+      <w:proofErr w:type="gramEnd"/>
+      <w:r>
+        <w:rPr>
+          <w:rFonts w:ascii="Arial" w:hAnsi="Arial" w:cs="Arial"/>
+          <w:i/>
+          <w:sz w:val="24"/>
+        </w:rPr>
+        <w:t xml:space="preserve"> techniques (complexité, manque de compétences, …)</w:t>
       </w:r>
       <w:r>
         <w:rPr>
@@ -3767,6 +4149,7 @@
           <w:numId w:val="0"/>
         </w:numPr>
         <w:ind w:left="360"/>
+        <w:jc w:val="center"/>
         <w:rPr>
           <w:rFonts w:ascii="Arial" w:hAnsi="Arial" w:cs="Arial"/>
           <w:i/>
@@ -3782,6 +4165,7 @@
           <w:numId w:val="0"/>
         </w:numPr>
         <w:ind w:left="360"/>
+        <w:jc w:val="center"/>
         <w:rPr>
           <w:rFonts w:ascii="Arial" w:hAnsi="Arial" w:cs="Arial"/>
           <w:i/>
@@ -3794,7 +4178,25 @@
           <w:i/>
           <w:sz w:val="24"/>
         </w:rPr>
-        <w:t>Décrire aussi quelles solutions ont été appliquées pour réduire les risques (priorités, formation, actions, …)</w:t>
+        <w:t xml:space="preserve">Décrire aussi quelles solutions </w:t>
+      </w:r>
+      <w:proofErr w:type="gramStart"/>
+      <w:r>
+        <w:rPr>
+          <w:rFonts w:ascii="Arial" w:hAnsi="Arial" w:cs="Arial"/>
+          <w:i/>
+          <w:sz w:val="24"/>
+        </w:rPr>
+        <w:t>ont</w:t>
+      </w:r>
+      <w:proofErr w:type="gramEnd"/>
+      <w:r>
+        <w:rPr>
+          <w:rFonts w:ascii="Arial" w:hAnsi="Arial" w:cs="Arial"/>
+          <w:i/>
+          <w:sz w:val="24"/>
+        </w:rPr>
+        <w:t xml:space="preserve"> été appliquées pour réduire les risques (priorités, formation, actions, …)</w:t>
       </w:r>
       <w:r>
         <w:rPr>
@@ -3813,6 +4215,7 @@
           <w:numId w:val="0"/>
         </w:numPr>
         <w:ind w:left="360"/>
+        <w:jc w:val="center"/>
         <w:rPr>
           <w:rFonts w:ascii="Arial" w:hAnsi="Arial" w:cs="Arial"/>
           <w:iCs/>
@@ -3823,6 +4226,7 @@
     <w:p>
       <w:pPr>
         <w:pStyle w:val="Titre2"/>
+        <w:jc w:val="center"/>
         <w:rPr>
           <w:i w:val="0"/>
           <w:iCs/>
@@ -3838,7 +4242,11 @@
       </w:r>
       <w:bookmarkEnd w:id="15"/>
     </w:p>
-    <w:p/>
+    <w:p>
+      <w:pPr>
+        <w:jc w:val="center"/>
+      </w:pPr>
+    </w:p>
     <w:p>
       <w:pPr>
         <w:pStyle w:val="Retraitnormal1"/>
@@ -3847,6 +4255,7 @@
           <w:numId w:val="0"/>
         </w:numPr>
         <w:ind w:left="349"/>
+        <w:jc w:val="center"/>
         <w:rPr>
           <w:rFonts w:ascii="Arial" w:hAnsi="Arial"/>
           <w:i/>
@@ -3876,6 +4285,7 @@
           <w:numId w:val="0"/>
         </w:numPr>
         <w:ind w:left="349"/>
+        <w:jc w:val="center"/>
         <w:rPr>
           <w:rFonts w:ascii="Arial" w:hAnsi="Arial"/>
           <w:i/>
@@ -3893,6 +4303,7 @@
           <w:ilvl w:val="0"/>
           <w:numId w:val="7"/>
         </w:numPr>
+        <w:jc w:val="center"/>
         <w:rPr>
           <w:rFonts w:ascii="Arial" w:hAnsi="Arial"/>
           <w:i/>
@@ -3902,6 +4313,7 @@
           <w:lang w:eastAsia="fr-FR"/>
         </w:rPr>
       </w:pPr>
+      <w:proofErr w:type="gramStart"/>
       <w:r>
         <w:rPr>
           <w:rFonts w:ascii="Arial" w:hAnsi="Arial"/>
@@ -3911,7 +4323,19 @@
           <w:szCs w:val="14"/>
           <w:lang w:eastAsia="fr-FR"/>
         </w:rPr>
-        <w:t xml:space="preserve">planning indiquant les dates de début et de fin du projet ainsi que le découpage connu des diverses phases. </w:t>
+        <w:t>planning</w:t>
+      </w:r>
+      <w:proofErr w:type="gramEnd"/>
+      <w:r>
+        <w:rPr>
+          <w:rFonts w:ascii="Arial" w:hAnsi="Arial"/>
+          <w:i/>
+          <w:iCs/>
+          <w:sz w:val="24"/>
+          <w:szCs w:val="14"/>
+          <w:lang w:eastAsia="fr-FR"/>
+        </w:rPr>
+        <w:t xml:space="preserve"> indiquant les dates de début et de fin du projet ainsi que le découpage connu des diverses phases.</w:t>
       </w:r>
     </w:p>
     <w:p>
@@ -3921,6 +4345,7 @@
           <w:ilvl w:val="0"/>
           <w:numId w:val="7"/>
         </w:numPr>
+        <w:jc w:val="center"/>
         <w:rPr>
           <w:rFonts w:ascii="Arial" w:hAnsi="Arial"/>
           <w:i/>
@@ -3930,6 +4355,7 @@
           <w:lang w:eastAsia="fr-FR"/>
         </w:rPr>
       </w:pPr>
+      <w:proofErr w:type="gramStart"/>
       <w:r>
         <w:rPr>
           <w:rFonts w:ascii="Arial" w:hAnsi="Arial"/>
@@ -3939,7 +4365,19 @@
           <w:szCs w:val="14"/>
           <w:lang w:eastAsia="fr-FR"/>
         </w:rPr>
-        <w:t>partage des tâches en cas de travail à plusieurs.</w:t>
+        <w:t>partage</w:t>
+      </w:r>
+      <w:proofErr w:type="gramEnd"/>
+      <w:r>
+        <w:rPr>
+          <w:rFonts w:ascii="Arial" w:hAnsi="Arial"/>
+          <w:i/>
+          <w:iCs/>
+          <w:sz w:val="24"/>
+          <w:szCs w:val="14"/>
+          <w:lang w:eastAsia="fr-FR"/>
+        </w:rPr>
+        <w:t xml:space="preserve"> des tâches en cas de travail à plusieurs.</w:t>
       </w:r>
     </w:p>
     <w:p>
@@ -3950,6 +4388,7 @@
           <w:numId w:val="0"/>
         </w:numPr>
         <w:ind w:left="720"/>
+        <w:jc w:val="center"/>
         <w:rPr>
           <w:rFonts w:ascii="Arial" w:hAnsi="Arial"/>
           <w:i/>
@@ -3968,6 +4407,7 @@
           <w:numId w:val="0"/>
         </w:numPr>
         <w:ind w:left="360"/>
+        <w:jc w:val="center"/>
         <w:rPr>
           <w:rFonts w:ascii="Arial" w:hAnsi="Arial"/>
           <w:i/>
@@ -4021,6 +4461,7 @@
           <w:numId w:val="0"/>
         </w:numPr>
         <w:ind w:left="360"/>
+        <w:jc w:val="center"/>
         <w:rPr>
           <w:rFonts w:ascii="Arial" w:hAnsi="Arial"/>
           <w:i/>
@@ -4034,6 +4475,7 @@
     <w:p>
       <w:pPr>
         <w:pStyle w:val="Titre2"/>
+        <w:jc w:val="center"/>
         <w:rPr>
           <w:i w:val="0"/>
           <w:iCs/>
@@ -4061,6 +4503,7 @@
           <w:numId w:val="0"/>
         </w:numPr>
         <w:ind w:left="360"/>
+        <w:jc w:val="center"/>
         <w:rPr>
           <w:i/>
           <w:sz w:val="24"/>
@@ -4075,6 +4518,7 @@
           <w:numId w:val="0"/>
         </w:numPr>
         <w:ind w:left="360"/>
+        <w:jc w:val="center"/>
         <w:rPr>
           <w:rFonts w:ascii="Arial" w:hAnsi="Arial" w:cs="Arial"/>
           <w:i/>
@@ -4087,8 +4531,18 @@
           <w:i/>
           <w:sz w:val="24"/>
         </w:rPr>
-        <w:t>Fournir tous les document de conception:</w:t>
-      </w:r>
+        <w:t xml:space="preserve">Fournir tous les document de </w:t>
+      </w:r>
+      <w:proofErr w:type="gramStart"/>
+      <w:r>
+        <w:rPr>
+          <w:rFonts w:ascii="Arial" w:hAnsi="Arial" w:cs="Arial"/>
+          <w:i/>
+          <w:sz w:val="24"/>
+        </w:rPr>
+        <w:t>conception:</w:t>
+      </w:r>
+      <w:proofErr w:type="gramEnd"/>
     </w:p>
     <w:p>
       <w:pPr>
@@ -4098,6 +4552,7 @@
           <w:numId w:val="0"/>
         </w:numPr>
         <w:ind w:left="360"/>
+        <w:jc w:val="center"/>
         <w:rPr>
           <w:rFonts w:ascii="Arial" w:hAnsi="Arial" w:cs="Arial"/>
           <w:i/>
@@ -4112,19 +4567,30 @@
           <w:ilvl w:val="0"/>
           <w:numId w:val="9"/>
         </w:numPr>
+        <w:jc w:val="center"/>
         <w:rPr>
           <w:rFonts w:ascii="Arial" w:hAnsi="Arial" w:cs="Arial"/>
           <w:i/>
           <w:sz w:val="24"/>
         </w:rPr>
       </w:pPr>
+      <w:proofErr w:type="gramStart"/>
       <w:r>
         <w:rPr>
           <w:rFonts w:ascii="Arial" w:hAnsi="Arial" w:cs="Arial"/>
           <w:i/>
           <w:sz w:val="24"/>
         </w:rPr>
-        <w:t>le choix du matériel HW</w:t>
+        <w:t>le</w:t>
+      </w:r>
+      <w:proofErr w:type="gramEnd"/>
+      <w:r>
+        <w:rPr>
+          <w:rFonts w:ascii="Arial" w:hAnsi="Arial" w:cs="Arial"/>
+          <w:i/>
+          <w:sz w:val="24"/>
+        </w:rPr>
+        <w:t xml:space="preserve"> choix du matériel HW</w:t>
       </w:r>
     </w:p>
     <w:p>
@@ -4134,19 +4600,30 @@
           <w:ilvl w:val="0"/>
           <w:numId w:val="9"/>
         </w:numPr>
+        <w:jc w:val="center"/>
         <w:rPr>
           <w:rFonts w:ascii="Arial" w:hAnsi="Arial" w:cs="Arial"/>
           <w:i/>
           <w:sz w:val="24"/>
         </w:rPr>
       </w:pPr>
+      <w:proofErr w:type="gramStart"/>
       <w:r>
         <w:rPr>
           <w:rFonts w:ascii="Arial" w:hAnsi="Arial" w:cs="Arial"/>
           <w:i/>
           <w:sz w:val="24"/>
         </w:rPr>
-        <w:t xml:space="preserve">le choix des systèmes d'exploitation pour la réalisation </w:t>
+        <w:t>le</w:t>
+      </w:r>
+      <w:proofErr w:type="gramEnd"/>
+      <w:r>
+        <w:rPr>
+          <w:rFonts w:ascii="Arial" w:hAnsi="Arial" w:cs="Arial"/>
+          <w:i/>
+          <w:sz w:val="24"/>
+        </w:rPr>
+        <w:t xml:space="preserve"> choix des systèmes d'exploitation pour la réalisation </w:t>
       </w:r>
       <w:r>
         <w:rPr>
@@ -4173,19 +4650,30 @@
           <w:ilvl w:val="0"/>
           <w:numId w:val="9"/>
         </w:numPr>
+        <w:jc w:val="center"/>
         <w:rPr>
           <w:rFonts w:ascii="Arial" w:hAnsi="Arial" w:cs="Arial"/>
           <w:i/>
           <w:sz w:val="24"/>
         </w:rPr>
       </w:pPr>
+      <w:proofErr w:type="gramStart"/>
       <w:r>
         <w:rPr>
           <w:rFonts w:ascii="Arial" w:hAnsi="Arial" w:cs="Arial"/>
           <w:i/>
           <w:sz w:val="24"/>
         </w:rPr>
-        <w:t xml:space="preserve">le choix des outils logiciels pour la réalisation </w:t>
+        <w:t>le</w:t>
+      </w:r>
+      <w:proofErr w:type="gramEnd"/>
+      <w:r>
+        <w:rPr>
+          <w:rFonts w:ascii="Arial" w:hAnsi="Arial" w:cs="Arial"/>
+          <w:i/>
+          <w:sz w:val="24"/>
+        </w:rPr>
+        <w:t xml:space="preserve"> choix des outils logiciels pour la réalisation </w:t>
       </w:r>
       <w:r>
         <w:rPr>
@@ -4212,19 +4700,30 @@
           <w:ilvl w:val="0"/>
           <w:numId w:val="9"/>
         </w:numPr>
+        <w:jc w:val="center"/>
         <w:rPr>
           <w:rFonts w:ascii="Arial" w:hAnsi="Arial" w:cs="Arial"/>
           <w:i/>
           <w:sz w:val="24"/>
         </w:rPr>
       </w:pPr>
+      <w:proofErr w:type="gramStart"/>
       <w:r>
         <w:rPr>
           <w:rFonts w:ascii="Arial" w:hAnsi="Arial" w:cs="Arial"/>
           <w:i/>
           <w:sz w:val="24"/>
         </w:rPr>
-        <w:t xml:space="preserve">site web: </w:t>
+        <w:t>site</w:t>
+      </w:r>
+      <w:proofErr w:type="gramEnd"/>
+      <w:r>
+        <w:rPr>
+          <w:rFonts w:ascii="Arial" w:hAnsi="Arial" w:cs="Arial"/>
+          <w:i/>
+          <w:sz w:val="24"/>
+        </w:rPr>
+        <w:t xml:space="preserve"> web: </w:t>
       </w:r>
       <w:r>
         <w:rPr>
@@ -4242,19 +4741,30 @@
           <w:ilvl w:val="0"/>
           <w:numId w:val="4"/>
         </w:numPr>
+        <w:jc w:val="center"/>
         <w:rPr>
           <w:rFonts w:ascii="Arial" w:hAnsi="Arial" w:cs="Arial"/>
           <w:i/>
           <w:sz w:val="24"/>
         </w:rPr>
       </w:pPr>
+      <w:proofErr w:type="gramStart"/>
       <w:r>
         <w:rPr>
           <w:rFonts w:ascii="Arial" w:hAnsi="Arial" w:cs="Arial"/>
           <w:i/>
           <w:sz w:val="24"/>
         </w:rPr>
-        <w:t>bases de données: décrire le modèle relationnel, le contenu détaillé des tables (caractéristiques de chaque champs) et les requêtes.</w:t>
+        <w:t>bases</w:t>
+      </w:r>
+      <w:proofErr w:type="gramEnd"/>
+      <w:r>
+        <w:rPr>
+          <w:rFonts w:ascii="Arial" w:hAnsi="Arial" w:cs="Arial"/>
+          <w:i/>
+          <w:sz w:val="24"/>
+        </w:rPr>
+        <w:t xml:space="preserve"> de données: décrire le modèle relationnel, le contenu détaillé des tables (caractéristiques de chaque champs) et les requêtes.</w:t>
       </w:r>
     </w:p>
     <w:p>
@@ -4264,26 +4774,37 @@
           <w:ilvl w:val="0"/>
           <w:numId w:val="4"/>
         </w:numPr>
+        <w:jc w:val="center"/>
         <w:rPr>
           <w:rFonts w:ascii="Arial" w:hAnsi="Arial" w:cs="Arial"/>
           <w:i/>
           <w:sz w:val="24"/>
         </w:rPr>
       </w:pPr>
+      <w:proofErr w:type="gramStart"/>
       <w:r>
         <w:rPr>
           <w:rFonts w:ascii="Arial" w:hAnsi="Arial" w:cs="Arial"/>
           <w:i/>
           <w:sz w:val="24"/>
         </w:rPr>
-        <w:t>programmation et scripts: organigramme, architecture du programme, découpage modulaire, entrées-sorties des modules, pseudo-code</w:t>
-      </w:r>
+        <w:t>programmation</w:t>
+      </w:r>
+      <w:proofErr w:type="gramEnd"/>
       <w:r>
         <w:rPr>
           <w:rFonts w:ascii="Arial" w:hAnsi="Arial" w:cs="Arial"/>
           <w:i/>
           <w:sz w:val="24"/>
         </w:rPr>
+        <w:t xml:space="preserve"> et scripts: organigramme, architecture du programme, découpage modulaire, entrées-sorties des modules, pseudo-code</w:t>
+      </w:r>
+      <w:r>
+        <w:rPr>
+          <w:rFonts w:ascii="Arial" w:hAnsi="Arial" w:cs="Arial"/>
+          <w:i/>
+          <w:sz w:val="24"/>
+        </w:rPr>
         <w:t xml:space="preserve"> </w:t>
       </w:r>
       <w:r>
@@ -4302,22 +4823,37 @@
         </w:rPr>
         <w:t xml:space="preserve"> </w:t>
       </w:r>
+      <w:proofErr w:type="spellStart"/>
       <w:r>
         <w:rPr>
           <w:rFonts w:ascii="Arial" w:hAnsi="Arial" w:cs="Arial"/>
           <w:i/>
           <w:sz w:val="24"/>
         </w:rPr>
-        <w:t>structogramme…</w:t>
-      </w:r>
-    </w:p>
-    <w:p/>
+        <w:t>structogramme</w:t>
+      </w:r>
+      <w:proofErr w:type="spellEnd"/>
+      <w:r>
+        <w:rPr>
+          <w:rFonts w:ascii="Arial" w:hAnsi="Arial" w:cs="Arial"/>
+          <w:i/>
+          <w:sz w:val="24"/>
+        </w:rPr>
+        <w:t>…</w:t>
+      </w:r>
+    </w:p>
+    <w:p>
+      <w:pPr>
+        <w:jc w:val="center"/>
+      </w:pPr>
+    </w:p>
     <w:p>
       <w:pPr>
         <w:pStyle w:val="Titre1"/>
         <w:tabs>
           <w:tab w:val="num" w:pos="360"/>
         </w:tabs>
+        <w:jc w:val="center"/>
       </w:pPr>
       <w:bookmarkStart w:id="19" w:name="_Toc71703259"/>
       <w:bookmarkStart w:id="20" w:name="_Toc166584712"/>
@@ -4334,6 +4870,7 @@
     <w:p>
       <w:pPr>
         <w:pStyle w:val="Titre2"/>
+        <w:jc w:val="center"/>
         <w:rPr>
           <w:i w:val="0"/>
           <w:iCs/>
@@ -4358,6 +4895,7 @@
     <w:p>
       <w:pPr>
         <w:ind w:firstLine="360"/>
+        <w:jc w:val="center"/>
         <w:rPr>
           <w:i/>
           <w:iCs/>
@@ -4367,6 +4905,7 @@
     <w:p>
       <w:pPr>
         <w:ind w:firstLine="360"/>
+        <w:jc w:val="center"/>
         <w:rPr>
           <w:i/>
           <w:iCs/>
@@ -4383,6 +4922,7 @@
     <w:p>
       <w:pPr>
         <w:ind w:firstLine="360"/>
+        <w:jc w:val="center"/>
         <w:rPr>
           <w:i/>
           <w:iCs/>
@@ -4400,17 +4940,27 @@
           <w:tab w:val="num" w:pos="927"/>
         </w:tabs>
         <w:ind w:left="927"/>
-        <w:rPr>
-          <w:i/>
-          <w:iCs/>
-        </w:rPr>
-      </w:pPr>
-      <w:r>
-        <w:rPr>
-          <w:i/>
-          <w:iCs/>
-        </w:rPr>
-        <w:t>les répertoires où le logiciel est installé</w:t>
+        <w:jc w:val="center"/>
+        <w:rPr>
+          <w:i/>
+          <w:iCs/>
+        </w:rPr>
+      </w:pPr>
+      <w:proofErr w:type="gramStart"/>
+      <w:r>
+        <w:rPr>
+          <w:i/>
+          <w:iCs/>
+        </w:rPr>
+        <w:t>les</w:t>
+      </w:r>
+      <w:proofErr w:type="gramEnd"/>
+      <w:r>
+        <w:rPr>
+          <w:i/>
+          <w:iCs/>
+        </w:rPr>
+        <w:t xml:space="preserve"> répertoires où le logiciel est installé</w:t>
       </w:r>
     </w:p>
     <w:p>
@@ -4424,17 +4974,27 @@
           <w:tab w:val="num" w:pos="927"/>
         </w:tabs>
         <w:ind w:left="927"/>
-        <w:rPr>
-          <w:i/>
-          <w:iCs/>
-        </w:rPr>
-      </w:pPr>
-      <w:r>
-        <w:rPr>
-          <w:i/>
-          <w:iCs/>
-        </w:rPr>
-        <w:t>la liste de tous les fichiers et une rapide description de leur contenu (des noms qui parlent !)</w:t>
+        <w:jc w:val="center"/>
+        <w:rPr>
+          <w:i/>
+          <w:iCs/>
+        </w:rPr>
+      </w:pPr>
+      <w:proofErr w:type="gramStart"/>
+      <w:r>
+        <w:rPr>
+          <w:i/>
+          <w:iCs/>
+        </w:rPr>
+        <w:t>la</w:t>
+      </w:r>
+      <w:proofErr w:type="gramEnd"/>
+      <w:r>
+        <w:rPr>
+          <w:i/>
+          <w:iCs/>
+        </w:rPr>
+        <w:t xml:space="preserve"> liste de tous les fichiers et une rapide description de leur contenu (des noms qui parlent !)</w:t>
       </w:r>
     </w:p>
     <w:p>
@@ -4448,17 +5008,27 @@
           <w:tab w:val="num" w:pos="927"/>
         </w:tabs>
         <w:ind w:left="927"/>
-        <w:rPr>
-          <w:i/>
-          <w:iCs/>
-        </w:rPr>
-      </w:pPr>
-      <w:r>
-        <w:rPr>
-          <w:i/>
-          <w:iCs/>
-        </w:rPr>
-        <w:t>les versions des systèmes d'exploitation et des outils logiciels</w:t>
+        <w:jc w:val="center"/>
+        <w:rPr>
+          <w:i/>
+          <w:iCs/>
+        </w:rPr>
+      </w:pPr>
+      <w:proofErr w:type="gramStart"/>
+      <w:r>
+        <w:rPr>
+          <w:i/>
+          <w:iCs/>
+        </w:rPr>
+        <w:t>les</w:t>
+      </w:r>
+      <w:proofErr w:type="gramEnd"/>
+      <w:r>
+        <w:rPr>
+          <w:i/>
+          <w:iCs/>
+        </w:rPr>
+        <w:t xml:space="preserve"> versions des systèmes d'exploitation et des outils logiciels</w:t>
       </w:r>
     </w:p>
     <w:p>
@@ -4472,17 +5042,27 @@
           <w:tab w:val="num" w:pos="927"/>
         </w:tabs>
         <w:ind w:left="927"/>
-        <w:rPr>
-          <w:i/>
-          <w:iCs/>
-        </w:rPr>
-      </w:pPr>
-      <w:r>
-        <w:rPr>
-          <w:i/>
-          <w:iCs/>
-        </w:rPr>
-        <w:t>la description exacte du matériel</w:t>
+        <w:jc w:val="center"/>
+        <w:rPr>
+          <w:i/>
+          <w:iCs/>
+        </w:rPr>
+      </w:pPr>
+      <w:proofErr w:type="gramStart"/>
+      <w:r>
+        <w:rPr>
+          <w:i/>
+          <w:iCs/>
+        </w:rPr>
+        <w:t>la</w:t>
+      </w:r>
+      <w:proofErr w:type="gramEnd"/>
+      <w:r>
+        <w:rPr>
+          <w:i/>
+          <w:iCs/>
+        </w:rPr>
+        <w:t xml:space="preserve"> description exacte du matériel</w:t>
       </w:r>
     </w:p>
     <w:p>
@@ -4496,17 +5076,27 @@
           <w:tab w:val="num" w:pos="927"/>
         </w:tabs>
         <w:ind w:left="927"/>
-        <w:rPr>
-          <w:i/>
-          <w:iCs/>
-        </w:rPr>
-      </w:pPr>
-      <w:r>
-        <w:rPr>
-          <w:i/>
-          <w:iCs/>
-        </w:rPr>
-        <w:t>le numé</w:t>
+        <w:jc w:val="center"/>
+        <w:rPr>
+          <w:i/>
+          <w:iCs/>
+        </w:rPr>
+      </w:pPr>
+      <w:proofErr w:type="gramStart"/>
+      <w:r>
+        <w:rPr>
+          <w:i/>
+          <w:iCs/>
+        </w:rPr>
+        <w:t>le</w:t>
+      </w:r>
+      <w:proofErr w:type="gramEnd"/>
+      <w:r>
+        <w:rPr>
+          <w:i/>
+          <w:iCs/>
+        </w:rPr>
+        <w:t xml:space="preserve"> numé</w:t>
       </w:r>
       <w:r>
         <w:rPr>
@@ -4534,18 +5124,28 @@
           <w:tab w:val="num" w:pos="927"/>
         </w:tabs>
         <w:ind w:left="927"/>
+        <w:jc w:val="center"/>
         <w:rPr>
           <w:i/>
           <w:iCs/>
           <w:u w:val="single"/>
         </w:rPr>
       </w:pPr>
-      <w:r>
-        <w:rPr>
-          <w:i/>
-          <w:iCs/>
-        </w:rPr>
-        <w:t>programmation et scripts: librairies externes, dictionnaire des données, reconstruction du logiciel</w:t>
+      <w:proofErr w:type="gramStart"/>
+      <w:r>
+        <w:rPr>
+          <w:i/>
+          <w:iCs/>
+        </w:rPr>
+        <w:t>programmation</w:t>
+      </w:r>
+      <w:proofErr w:type="gramEnd"/>
+      <w:r>
+        <w:rPr>
+          <w:i/>
+          <w:iCs/>
+        </w:rPr>
+        <w:t xml:space="preserve"> et scripts: librairies externes, dictionnaire des données, reconstruction du logiciel</w:t>
       </w:r>
       <w:r>
         <w:rPr>
@@ -4579,6 +5179,7 @@
     <w:p>
       <w:pPr>
         <w:ind w:left="567"/>
+        <w:jc w:val="center"/>
         <w:rPr>
           <w:i/>
           <w:iCs/>
@@ -4589,6 +5190,7 @@
     <w:p>
       <w:pPr>
         <w:ind w:left="1134" w:hanging="774"/>
+        <w:jc w:val="center"/>
         <w:rPr>
           <w:i/>
           <w:iCs/>
@@ -4607,7 +5209,25 @@
           <w:iCs/>
           <w:u w:val="single"/>
         </w:rPr>
-        <w:t>Evitez d’inclure les listings des sources</w:t>
+        <w:t xml:space="preserve">Evitez d’inclure les </w:t>
+      </w:r>
+      <w:proofErr w:type="gramStart"/>
+      <w:r>
+        <w:rPr>
+          <w:i/>
+          <w:iCs/>
+          <w:u w:val="single"/>
+        </w:rPr>
+        <w:t>listings</w:t>
+      </w:r>
+      <w:proofErr w:type="gramEnd"/>
+      <w:r>
+        <w:rPr>
+          <w:i/>
+          <w:iCs/>
+          <w:u w:val="single"/>
+        </w:rPr>
+        <w:t xml:space="preserve"> des sources</w:t>
       </w:r>
       <w:r>
         <w:rPr>
@@ -4620,6 +5240,7 @@
     <w:p>
       <w:pPr>
         <w:pStyle w:val="Titre2"/>
+        <w:jc w:val="center"/>
         <w:rPr>
           <w:i w:val="0"/>
           <w:iCs/>
@@ -4650,6 +5271,7 @@
       <w:pPr>
         <w:pStyle w:val="En-tte"/>
         <w:ind w:left="357"/>
+        <w:jc w:val="center"/>
         <w:rPr>
           <w:i/>
         </w:rPr>
@@ -4659,21 +5281,31 @@
       <w:pPr>
         <w:pStyle w:val="En-tte"/>
         <w:ind w:left="357"/>
-        <w:rPr>
-          <w:i/>
-        </w:rPr>
-      </w:pPr>
-      <w:r>
-        <w:rPr>
-          <w:i/>
-        </w:rPr>
-        <w:t>Pour chaque partie testée de votre projet, il faut décrire:</w:t>
-      </w:r>
+        <w:jc w:val="center"/>
+        <w:rPr>
+          <w:i/>
+        </w:rPr>
+      </w:pPr>
+      <w:r>
+        <w:rPr>
+          <w:i/>
+        </w:rPr>
+        <w:t xml:space="preserve">Pour chaque partie testée de votre projet, il faut </w:t>
+      </w:r>
+      <w:proofErr w:type="gramStart"/>
+      <w:r>
+        <w:rPr>
+          <w:i/>
+        </w:rPr>
+        <w:t>décrire:</w:t>
+      </w:r>
+      <w:proofErr w:type="gramEnd"/>
     </w:p>
     <w:p>
       <w:pPr>
         <w:pStyle w:val="En-tte"/>
         <w:ind w:left="357"/>
+        <w:jc w:val="center"/>
         <w:rPr>
           <w:i/>
         </w:rPr>
@@ -4686,15 +5318,24 @@
           <w:numId w:val="13"/>
         </w:numPr>
         <w:suppressAutoHyphens/>
-        <w:rPr>
-          <w:i/>
-        </w:rPr>
-      </w:pPr>
-      <w:r>
-        <w:rPr>
-          <w:i/>
-        </w:rPr>
-        <w:t>les conditions exactes de chaque test</w:t>
+        <w:jc w:val="center"/>
+        <w:rPr>
+          <w:i/>
+        </w:rPr>
+      </w:pPr>
+      <w:proofErr w:type="gramStart"/>
+      <w:r>
+        <w:rPr>
+          <w:i/>
+        </w:rPr>
+        <w:t>les</w:t>
+      </w:r>
+      <w:proofErr w:type="gramEnd"/>
+      <w:r>
+        <w:rPr>
+          <w:i/>
+        </w:rPr>
+        <w:t xml:space="preserve"> conditions exactes de chaque test</w:t>
       </w:r>
     </w:p>
     <w:p>
@@ -4703,15 +5344,24 @@
           <w:ilvl w:val="0"/>
           <w:numId w:val="12"/>
         </w:numPr>
-        <w:rPr>
-          <w:i/>
-        </w:rPr>
-      </w:pPr>
-      <w:r>
-        <w:rPr>
-          <w:i/>
-        </w:rPr>
-        <w:t>les preuves de test (papier ou fichier)</w:t>
+        <w:jc w:val="center"/>
+        <w:rPr>
+          <w:i/>
+        </w:rPr>
+      </w:pPr>
+      <w:proofErr w:type="gramStart"/>
+      <w:r>
+        <w:rPr>
+          <w:i/>
+        </w:rPr>
+        <w:t>les</w:t>
+      </w:r>
+      <w:proofErr w:type="gramEnd"/>
+      <w:r>
+        <w:rPr>
+          <w:i/>
+        </w:rPr>
+        <w:t xml:space="preserve"> preuves de test (papier ou fichier)</w:t>
       </w:r>
     </w:p>
     <w:p>
@@ -4720,20 +5370,30 @@
           <w:ilvl w:val="0"/>
           <w:numId w:val="12"/>
         </w:numPr>
-        <w:rPr>
-          <w:i/>
-        </w:rPr>
-      </w:pPr>
-      <w:r>
-        <w:rPr>
-          <w:i/>
-        </w:rPr>
-        <w:t xml:space="preserve">tests sans preuve: fournir au moins une description </w:t>
+        <w:jc w:val="center"/>
+        <w:rPr>
+          <w:i/>
+        </w:rPr>
+      </w:pPr>
+      <w:proofErr w:type="gramStart"/>
+      <w:r>
+        <w:rPr>
+          <w:i/>
+        </w:rPr>
+        <w:t>tests</w:t>
+      </w:r>
+      <w:proofErr w:type="gramEnd"/>
+      <w:r>
+        <w:rPr>
+          <w:i/>
+        </w:rPr>
+        <w:t xml:space="preserve"> sans preuve: fournir au moins une description</w:t>
       </w:r>
     </w:p>
     <w:p>
       <w:pPr>
         <w:pStyle w:val="Titre2"/>
+        <w:jc w:val="center"/>
         <w:rPr>
           <w:i w:val="0"/>
           <w:iCs/>
@@ -4759,17 +5419,11 @@
       </w:r>
       <w:bookmarkEnd w:id="29"/>
       <w:bookmarkEnd w:id="30"/>
-      <w:r>
-        <w:rPr>
-          <w:i w:val="0"/>
-          <w:iCs/>
-        </w:rPr>
-        <w:t xml:space="preserve">  </w:t>
-      </w:r>
     </w:p>
     <w:p>
       <w:pPr>
         <w:ind w:left="426"/>
+        <w:jc w:val="center"/>
         <w:rPr>
           <w:i/>
         </w:rPr>
@@ -4779,20 +5433,30 @@
     <w:p>
       <w:pPr>
         <w:ind w:left="426"/>
-        <w:rPr>
-          <w:i/>
-        </w:rPr>
-      </w:pPr>
-      <w:r>
-        <w:rPr>
-          <w:i/>
-        </w:rPr>
-        <w:t xml:space="preserve">S'il reste encore des erreurs: </w:t>
-      </w:r>
+        <w:jc w:val="center"/>
+        <w:rPr>
+          <w:i/>
+        </w:rPr>
+      </w:pPr>
+      <w:r>
+        <w:rPr>
+          <w:i/>
+        </w:rPr>
+        <w:t xml:space="preserve">S'il reste encore des </w:t>
+      </w:r>
+      <w:proofErr w:type="gramStart"/>
+      <w:r>
+        <w:rPr>
+          <w:i/>
+        </w:rPr>
+        <w:t>erreurs:</w:t>
+      </w:r>
+      <w:proofErr w:type="gramEnd"/>
     </w:p>
     <w:p>
       <w:pPr>
         <w:ind w:left="426"/>
+        <w:jc w:val="center"/>
         <w:rPr>
           <w:i/>
         </w:rPr>
@@ -4804,6 +5468,7 @@
           <w:ilvl w:val="0"/>
           <w:numId w:val="3"/>
         </w:numPr>
+        <w:jc w:val="center"/>
         <w:rPr>
           <w:i/>
         </w:rPr>
@@ -4821,6 +5486,7 @@
           <w:ilvl w:val="0"/>
           <w:numId w:val="3"/>
         </w:numPr>
+        <w:jc w:val="center"/>
         <w:rPr>
           <w:i/>
         </w:rPr>
@@ -4839,6 +5505,7 @@
           <w:ilvl w:val="0"/>
           <w:numId w:val="3"/>
         </w:numPr>
+        <w:jc w:val="center"/>
         <w:rPr>
           <w:i/>
         </w:rPr>
@@ -4853,6 +5520,7 @@
     <w:p>
       <w:pPr>
         <w:pStyle w:val="En-tte"/>
+        <w:jc w:val="center"/>
         <w:rPr>
           <w:rFonts w:cs="Arial"/>
           <w:iCs/>
@@ -4862,6 +5530,7 @@
     <w:p>
       <w:pPr>
         <w:pStyle w:val="Titre2"/>
+        <w:jc w:val="center"/>
         <w:rPr>
           <w:i w:val="0"/>
           <w:iCs/>
@@ -4891,6 +5560,7 @@
     <w:p>
       <w:pPr>
         <w:ind w:left="426"/>
+        <w:jc w:val="center"/>
         <w:rPr>
           <w:rFonts w:cs="Arial"/>
           <w:iCs/>
@@ -4900,6 +5570,7 @@
     <w:p>
       <w:pPr>
         <w:ind w:left="426"/>
+        <w:jc w:val="center"/>
         <w:rPr>
           <w:rFonts w:cs="Arial"/>
           <w:i/>
@@ -4912,17 +5583,11 @@
         </w:rPr>
         <w:t>Lister les documents fournis au client avec votre produit, en indiquant les numéros de versions</w:t>
       </w:r>
-      <w:r>
-        <w:rPr>
-          <w:rFonts w:cs="Arial"/>
-          <w:i/>
-        </w:rPr>
-        <w:t xml:space="preserve"> </w:t>
-      </w:r>
     </w:p>
     <w:p>
       <w:pPr>
         <w:ind w:left="426"/>
+        <w:jc w:val="center"/>
         <w:rPr>
           <w:rFonts w:cs="Arial"/>
           <w:i/>
@@ -4935,17 +5600,27 @@
           <w:ilvl w:val="0"/>
           <w:numId w:val="3"/>
         </w:numPr>
+        <w:jc w:val="center"/>
         <w:rPr>
           <w:rFonts w:cs="Arial"/>
           <w:i/>
         </w:rPr>
       </w:pPr>
+      <w:proofErr w:type="gramStart"/>
       <w:r>
         <w:rPr>
           <w:rFonts w:cs="Arial"/>
           <w:i/>
         </w:rPr>
-        <w:t>le rapport de projet</w:t>
+        <w:t>le</w:t>
+      </w:r>
+      <w:proofErr w:type="gramEnd"/>
+      <w:r>
+        <w:rPr>
+          <w:rFonts w:cs="Arial"/>
+          <w:i/>
+        </w:rPr>
+        <w:t xml:space="preserve"> rapport de projet</w:t>
       </w:r>
     </w:p>
     <w:p>
@@ -4954,17 +5629,27 @@
           <w:ilvl w:val="0"/>
           <w:numId w:val="3"/>
         </w:numPr>
+        <w:jc w:val="center"/>
         <w:rPr>
           <w:rFonts w:cs="Arial"/>
           <w:i/>
         </w:rPr>
       </w:pPr>
+      <w:proofErr w:type="gramStart"/>
       <w:r>
         <w:rPr>
           <w:rFonts w:cs="Arial"/>
           <w:i/>
         </w:rPr>
-        <w:t>le manuel d'Installation (en annexe)</w:t>
+        <w:t>le</w:t>
+      </w:r>
+      <w:proofErr w:type="gramEnd"/>
+      <w:r>
+        <w:rPr>
+          <w:rFonts w:cs="Arial"/>
+          <w:i/>
+        </w:rPr>
+        <w:t xml:space="preserve"> manuel d'Installation (en annexe)</w:t>
       </w:r>
     </w:p>
     <w:p>
@@ -4973,17 +5658,27 @@
           <w:ilvl w:val="0"/>
           <w:numId w:val="3"/>
         </w:numPr>
+        <w:jc w:val="center"/>
         <w:rPr>
           <w:rFonts w:cs="Arial"/>
           <w:i/>
         </w:rPr>
       </w:pPr>
+      <w:proofErr w:type="gramStart"/>
       <w:r>
         <w:rPr>
           <w:rFonts w:cs="Arial"/>
           <w:i/>
         </w:rPr>
-        <w:t>le manuel d'Utilisation avec des exemples graphiques (en annexe)</w:t>
+        <w:t>le</w:t>
+      </w:r>
+      <w:proofErr w:type="gramEnd"/>
+      <w:r>
+        <w:rPr>
+          <w:rFonts w:cs="Arial"/>
+          <w:i/>
+        </w:rPr>
+        <w:t xml:space="preserve"> manuel d'Utilisation avec des exemples graphiques (en annexe)</w:t>
       </w:r>
     </w:p>
     <w:p>
@@ -4992,21 +5687,32 @@
           <w:ilvl w:val="0"/>
           <w:numId w:val="3"/>
         </w:numPr>
+        <w:jc w:val="center"/>
         <w:rPr>
           <w:rFonts w:cs="Arial"/>
           <w:i/>
         </w:rPr>
       </w:pPr>
+      <w:proofErr w:type="gramStart"/>
       <w:r>
         <w:rPr>
           <w:rFonts w:cs="Arial"/>
           <w:i/>
         </w:rPr>
-        <w:t>autres…</w:t>
-      </w:r>
-    </w:p>
-    <w:p>
-      <w:pPr>
+        <w:t>autres</w:t>
+      </w:r>
+      <w:proofErr w:type="gramEnd"/>
+      <w:r>
+        <w:rPr>
+          <w:rFonts w:cs="Arial"/>
+          <w:i/>
+        </w:rPr>
+        <w:t>…</w:t>
+      </w:r>
+    </w:p>
+    <w:p>
+      <w:pPr>
+        <w:jc w:val="center"/>
         <w:rPr>
           <w:szCs w:val="14"/>
         </w:rPr>
@@ -5014,6 +5720,7 @@
     </w:p>
     <w:p>
       <w:pPr>
+        <w:jc w:val="center"/>
         <w:rPr>
           <w:szCs w:val="14"/>
         </w:rPr>
@@ -5021,6 +5728,7 @@
     </w:p>
     <w:p>
       <w:pPr>
+        <w:jc w:val="center"/>
         <w:rPr>
           <w:szCs w:val="14"/>
         </w:rPr>
@@ -5032,6 +5740,7 @@
         <w:tabs>
           <w:tab w:val="num" w:pos="360"/>
         </w:tabs>
+        <w:jc w:val="center"/>
       </w:pPr>
       <w:bookmarkStart w:id="35" w:name="_Toc25553328"/>
       <w:bookmarkStart w:id="36" w:name="_Toc71703263"/>
@@ -5051,6 +5760,7 @@
       <w:pPr>
         <w:pStyle w:val="En-tte"/>
         <w:ind w:left="357"/>
+        <w:jc w:val="center"/>
       </w:pPr>
     </w:p>
     <w:p>
@@ -5061,6 +5771,7 @@
           <w:numId w:val="0"/>
         </w:numPr>
         <w:ind w:left="357"/>
+        <w:jc w:val="center"/>
         <w:rPr>
           <w:rFonts w:ascii="Arial" w:hAnsi="Arial" w:cs="Arial"/>
           <w:i/>
@@ -5073,8 +5784,18 @@
           <w:i/>
           <w:sz w:val="24"/>
         </w:rPr>
-        <w:t>Développez en tous cas les points suivants:</w:t>
-      </w:r>
+        <w:t xml:space="preserve">Développez en tous cas les points </w:t>
+      </w:r>
+      <w:proofErr w:type="gramStart"/>
+      <w:r>
+        <w:rPr>
+          <w:rFonts w:ascii="Arial" w:hAnsi="Arial" w:cs="Arial"/>
+          <w:i/>
+          <w:sz w:val="24"/>
+        </w:rPr>
+        <w:t>suivants:</w:t>
+      </w:r>
+      <w:proofErr w:type="gramEnd"/>
     </w:p>
     <w:p>
       <w:pPr>
@@ -5084,6 +5805,7 @@
           <w:numId w:val="0"/>
         </w:numPr>
         <w:ind w:left="357"/>
+        <w:jc w:val="center"/>
         <w:rPr>
           <w:rFonts w:ascii="Arial" w:hAnsi="Arial" w:cs="Arial"/>
           <w:i/>
@@ -5097,6 +5819,7 @@
           <w:ilvl w:val="0"/>
           <w:numId w:val="3"/>
         </w:numPr>
+        <w:jc w:val="center"/>
         <w:rPr>
           <w:rFonts w:cs="Arial"/>
           <w:i/>
@@ -5116,6 +5839,7 @@
           <w:ilvl w:val="0"/>
           <w:numId w:val="3"/>
         </w:numPr>
+        <w:jc w:val="center"/>
         <w:rPr>
           <w:rFonts w:cs="Arial"/>
           <w:i/>
@@ -5135,6 +5859,7 @@
           <w:ilvl w:val="0"/>
           <w:numId w:val="3"/>
         </w:numPr>
+        <w:jc w:val="center"/>
         <w:rPr>
           <w:rFonts w:cs="Arial"/>
           <w:i/>
@@ -5154,6 +5879,7 @@
           <w:ilvl w:val="0"/>
           <w:numId w:val="3"/>
         </w:numPr>
+        <w:jc w:val="center"/>
         <w:rPr>
           <w:rFonts w:cs="Arial"/>
           <w:i/>
@@ -5169,6 +5895,7 @@
     </w:p>
     <w:p>
       <w:pPr>
+        <w:jc w:val="center"/>
         <w:rPr>
           <w:szCs w:val="14"/>
         </w:rPr>
@@ -5176,6 +5903,7 @@
     </w:p>
     <w:p>
       <w:pPr>
+        <w:jc w:val="center"/>
         <w:rPr>
           <w:szCs w:val="14"/>
         </w:rPr>
@@ -5193,6 +5921,7 @@
         <w:tabs>
           <w:tab w:val="num" w:pos="360"/>
         </w:tabs>
+        <w:jc w:val="center"/>
       </w:pPr>
       <w:bookmarkStart w:id="38" w:name="_Toc71703264"/>
       <w:bookmarkStart w:id="39" w:name="_Toc166584718"/>
@@ -5206,10 +5935,15 @@
       </w:r>
       <w:bookmarkEnd w:id="39"/>
     </w:p>
-    <w:p/>
+    <w:p>
+      <w:pPr>
+        <w:jc w:val="center"/>
+      </w:pPr>
+    </w:p>
     <w:p>
       <w:pPr>
         <w:pStyle w:val="Titre2"/>
+        <w:jc w:val="center"/>
         <w:rPr>
           <w:i w:val="0"/>
           <w:iCs/>
@@ -5225,10 +5959,15 @@
       </w:r>
       <w:bookmarkEnd w:id="40"/>
     </w:p>
-    <w:p/>
+    <w:p>
+      <w:pPr>
+        <w:jc w:val="center"/>
+      </w:pPr>
+    </w:p>
     <w:p>
       <w:pPr>
         <w:pStyle w:val="Titre2"/>
+        <w:jc w:val="center"/>
         <w:rPr>
           <w:i w:val="0"/>
           <w:iCs/>
@@ -5249,6 +5988,7 @@
     <w:p>
       <w:pPr>
         <w:ind w:left="426"/>
+        <w:jc w:val="center"/>
         <w:rPr>
           <w:iCs/>
         </w:rPr>
@@ -5257,6 +5997,7 @@
     <w:p>
       <w:pPr>
         <w:ind w:left="426"/>
+        <w:jc w:val="center"/>
         <w:rPr>
           <w:i/>
         </w:rPr>
@@ -5277,12 +6018,27 @@
         <w:rPr>
           <w:i/>
         </w:rPr>
-        <w:t xml:space="preserve"> (Titre, auteur, date), des sites Internet (URL) consultés, des articles (Revue, date, titre, auteur)… Et de toutes les aides externes (noms)   </w:t>
+        <w:t xml:space="preserve"> (Titre, auteur, date), des sites Internet (URL) consultés, des articles (Revue, date, titre, </w:t>
+      </w:r>
+      <w:proofErr w:type="gramStart"/>
+      <w:r>
+        <w:rPr>
+          <w:i/>
+        </w:rPr>
+        <w:t>auteur)…</w:t>
+      </w:r>
+      <w:proofErr w:type="gramEnd"/>
+      <w:r>
+        <w:rPr>
+          <w:i/>
+        </w:rPr>
+        <w:t xml:space="preserve"> Et de toutes les aides externes (noms)</w:t>
       </w:r>
     </w:p>
     <w:p>
       <w:pPr>
         <w:pStyle w:val="Titre2"/>
+        <w:jc w:val="center"/>
         <w:rPr>
           <w:i w:val="0"/>
           <w:iCs/>
@@ -5309,7 +6065,11 @@
       </w:r>
       <w:bookmarkEnd w:id="45"/>
     </w:p>
-    <w:p/>
+    <w:p>
+      <w:pPr>
+        <w:jc w:val="center"/>
+      </w:pPr>
+    </w:p>
     <w:tbl>
       <w:tblPr>
         <w:tblW w:w="9072" w:type="dxa"/>
@@ -5337,6 +6097,7 @@
           </w:tcPr>
           <w:p>
             <w:pPr>
+              <w:jc w:val="center"/>
               <w:rPr>
                 <w:b/>
               </w:rPr>
@@ -5355,6 +6116,7 @@
           </w:tcPr>
           <w:p>
             <w:pPr>
+              <w:jc w:val="center"/>
               <w:rPr>
                 <w:b/>
               </w:rPr>
@@ -5373,6 +6135,7 @@
           </w:tcPr>
           <w:p>
             <w:pPr>
+              <w:jc w:val="center"/>
               <w:rPr>
                 <w:b/>
               </w:rPr>
@@ -5391,6 +6154,7 @@
           </w:tcPr>
           <w:p>
             <w:pPr>
+              <w:jc w:val="center"/>
               <w:rPr>
                 <w:b/>
               </w:rPr>
@@ -5409,25 +6173,41 @@
           <w:tcPr>
             <w:tcW w:w="820" w:type="dxa"/>
           </w:tcPr>
-          <w:p/>
+          <w:p>
+            <w:pPr>
+              <w:jc w:val="center"/>
+            </w:pPr>
+          </w:p>
         </w:tc>
         <w:tc>
           <w:tcPr>
             <w:tcW w:w="897" w:type="dxa"/>
           </w:tcPr>
-          <w:p/>
+          <w:p>
+            <w:pPr>
+              <w:jc w:val="center"/>
+            </w:pPr>
+          </w:p>
         </w:tc>
         <w:tc>
           <w:tcPr>
             <w:tcW w:w="4236" w:type="dxa"/>
           </w:tcPr>
-          <w:p/>
+          <w:p>
+            <w:pPr>
+              <w:jc w:val="center"/>
+            </w:pPr>
+          </w:p>
         </w:tc>
         <w:tc>
           <w:tcPr>
             <w:tcW w:w="3119" w:type="dxa"/>
           </w:tcPr>
-          <w:p/>
+          <w:p>
+            <w:pPr>
+              <w:jc w:val="center"/>
+            </w:pPr>
+          </w:p>
         </w:tc>
       </w:tr>
       <w:tr>
@@ -5435,25 +6215,41 @@
           <w:tcPr>
             <w:tcW w:w="820" w:type="dxa"/>
           </w:tcPr>
-          <w:p/>
+          <w:p>
+            <w:pPr>
+              <w:jc w:val="center"/>
+            </w:pPr>
+          </w:p>
         </w:tc>
         <w:tc>
           <w:tcPr>
             <w:tcW w:w="897" w:type="dxa"/>
           </w:tcPr>
-          <w:p/>
+          <w:p>
+            <w:pPr>
+              <w:jc w:val="center"/>
+            </w:pPr>
+          </w:p>
         </w:tc>
         <w:tc>
           <w:tcPr>
             <w:tcW w:w="4236" w:type="dxa"/>
           </w:tcPr>
-          <w:p/>
+          <w:p>
+            <w:pPr>
+              <w:jc w:val="center"/>
+            </w:pPr>
+          </w:p>
         </w:tc>
         <w:tc>
           <w:tcPr>
             <w:tcW w:w="3119" w:type="dxa"/>
           </w:tcPr>
-          <w:p/>
+          <w:p>
+            <w:pPr>
+              <w:jc w:val="center"/>
+            </w:pPr>
+          </w:p>
         </w:tc>
       </w:tr>
     </w:tbl>
@@ -5467,6 +6263,7 @@
         <w:tabs>
           <w:tab w:val="left" w:pos="3047"/>
         </w:tabs>
+        <w:jc w:val="center"/>
         <w:rPr>
           <w:rFonts w:ascii="Times New Roman" w:hAnsi="Times New Roman"/>
           <w:b w:val="0"/>
@@ -5480,6 +6277,7 @@
     <w:p>
       <w:pPr>
         <w:pStyle w:val="Titre2"/>
+        <w:jc w:val="center"/>
         <w:rPr>
           <w:i w:val="0"/>
           <w:iCs/>
@@ -5498,10 +6296,15 @@
       <w:bookmarkEnd w:id="47"/>
       <w:bookmarkEnd w:id="48"/>
     </w:p>
-    <w:p/>
+    <w:p>
+      <w:pPr>
+        <w:jc w:val="center"/>
+      </w:pPr>
+    </w:p>
     <w:p>
       <w:pPr>
         <w:pStyle w:val="Titre2"/>
+        <w:jc w:val="center"/>
         <w:rPr>
           <w:i w:val="0"/>
           <w:iCs/>
@@ -5521,10 +6324,15 @@
       <w:bookmarkEnd w:id="50"/>
       <w:bookmarkEnd w:id="51"/>
     </w:p>
-    <w:p/>
+    <w:p>
+      <w:pPr>
+        <w:jc w:val="center"/>
+      </w:pPr>
+    </w:p>
     <w:p>
       <w:pPr>
         <w:pStyle w:val="Titre2"/>
+        <w:jc w:val="center"/>
         <w:rPr>
           <w:i w:val="0"/>
           <w:iCs/>
@@ -5549,19 +6357,17 @@
       </w:r>
       <w:bookmarkEnd w:id="52"/>
       <w:bookmarkEnd w:id="53"/>
-      <w:r>
-        <w:rPr>
-          <w:i w:val="0"/>
-          <w:iCs/>
-        </w:rPr>
-        <w:t xml:space="preserve"> </w:t>
-      </w:r>
       <w:bookmarkEnd w:id="54"/>
     </w:p>
-    <w:p/>
+    <w:p>
+      <w:pPr>
+        <w:jc w:val="center"/>
+      </w:pPr>
+    </w:p>
     <w:p>
       <w:pPr>
         <w:ind w:left="426"/>
+        <w:jc w:val="center"/>
         <w:rPr>
           <w:i/>
         </w:rPr>
@@ -5576,26 +6382,29 @@
         <w:rPr>
           <w:i/>
         </w:rPr>
-        <w:t xml:space="preserve">, … dans une fourre en plastique </w:t>
-      </w:r>
-    </w:p>
-    <w:p/>
-    <w:p>
-      <w:pPr>
+        <w:t>, … dans une fourre en plastique</w:t>
+      </w:r>
+    </w:p>
+    <w:p>
+      <w:pPr>
+        <w:jc w:val="center"/>
+      </w:pPr>
+    </w:p>
+    <w:p>
+      <w:pPr>
+        <w:jc w:val="center"/>
         <w:rPr>
           <w:szCs w:val="14"/>
         </w:rPr>
       </w:pPr>
     </w:p>
     <w:sectPr>
-      <w:headerReference w:type="even" r:id="rId16"/>
-      <w:headerReference w:type="default" r:id="rId17"/>
-      <w:footerReference w:type="even" r:id="rId18"/>
-      <w:footerReference w:type="default" r:id="rId19"/>
-      <w:headerReference w:type="first" r:id="rId20"/>
-      <w:footerReference w:type="first" r:id="rId21"/>
+      <w:headerReference w:type="default" r:id="rId16"/>
+      <w:footerReference w:type="default" r:id="rId17"/>
+      <w:footerReference w:type="first" r:id="rId18"/>
       <w:pgSz w:w="11906" w:h="16838" w:code="9"/>
       <w:pgMar w:top="1418" w:right="1418" w:bottom="1418" w:left="1418" w:header="720" w:footer="720" w:gutter="0"/>
+      <w:pgNumType w:start="0"/>
       <w:cols w:space="720"/>
       <w:titlePg/>
     </w:sectPr>
@@ -5681,7 +6490,226 @@
   <w:p>
     <w:pPr>
       <w:pStyle w:val="Pieddepage"/>
+      <w:pBdr>
+        <w:top w:val="single" w:sz="4" w:space="1" w:color="auto"/>
+      </w:pBdr>
+      <w:rPr>
+        <w:sz w:val="16"/>
+        <w:szCs w:val="16"/>
+      </w:rPr>
     </w:pPr>
+    <w:r>
+      <w:rPr>
+        <w:sz w:val="16"/>
+        <w:szCs w:val="16"/>
+      </w:rPr>
+      <w:fldChar w:fldCharType="begin"/>
+    </w:r>
+    <w:r>
+      <w:rPr>
+        <w:sz w:val="16"/>
+        <w:szCs w:val="16"/>
+      </w:rPr>
+      <w:instrText xml:space="preserve"> CREATEDATE  \@ "dd.MM.yyyy"  \* MERGEFORMAT </w:instrText>
+    </w:r>
+    <w:r>
+      <w:rPr>
+        <w:sz w:val="16"/>
+        <w:szCs w:val="16"/>
+      </w:rPr>
+      <w:fldChar w:fldCharType="separate"/>
+    </w:r>
+    <w:r>
+      <w:rPr>
+        <w:noProof/>
+        <w:sz w:val="16"/>
+        <w:szCs w:val="16"/>
+      </w:rPr>
+      <w:t>18.03.2024</w:t>
+    </w:r>
+    <w:r>
+      <w:rPr>
+        <w:sz w:val="16"/>
+        <w:szCs w:val="16"/>
+      </w:rPr>
+      <w:fldChar w:fldCharType="end"/>
+    </w:r>
+    <w:r>
+      <w:rPr>
+        <w:sz w:val="16"/>
+        <w:szCs w:val="16"/>
+      </w:rPr>
+      <w:tab/>
+    </w:r>
+    <w:r>
+      <w:rPr>
+        <w:rStyle w:val="Numrodepage"/>
+        <w:sz w:val="16"/>
+        <w:szCs w:val="16"/>
+      </w:rPr>
+      <w:fldChar w:fldCharType="begin"/>
+    </w:r>
+    <w:r>
+      <w:rPr>
+        <w:rStyle w:val="Numrodepage"/>
+        <w:sz w:val="16"/>
+        <w:szCs w:val="16"/>
+      </w:rPr>
+      <w:instrText xml:space="preserve"> PAGE </w:instrText>
+    </w:r>
+    <w:r>
+      <w:rPr>
+        <w:rStyle w:val="Numrodepage"/>
+        <w:sz w:val="16"/>
+        <w:szCs w:val="16"/>
+      </w:rPr>
+      <w:fldChar w:fldCharType="separate"/>
+    </w:r>
+    <w:r>
+      <w:rPr>
+        <w:rStyle w:val="Numrodepage"/>
+        <w:noProof/>
+        <w:sz w:val="16"/>
+        <w:szCs w:val="16"/>
+      </w:rPr>
+      <w:t>7</w:t>
+    </w:r>
+    <w:r>
+      <w:rPr>
+        <w:rStyle w:val="Numrodepage"/>
+        <w:sz w:val="16"/>
+        <w:szCs w:val="16"/>
+      </w:rPr>
+      <w:fldChar w:fldCharType="end"/>
+    </w:r>
+    <w:r>
+      <w:rPr>
+        <w:sz w:val="16"/>
+        <w:szCs w:val="16"/>
+      </w:rPr>
+      <w:tab/>
+    </w:r>
+    <w:r>
+      <w:rPr>
+        <w:sz w:val="16"/>
+        <w:szCs w:val="16"/>
+      </w:rPr>
+      <w:t xml:space="preserve">Dernière </w:t>
+    </w:r>
+    <w:proofErr w:type="spellStart"/>
+    <w:r>
+      <w:rPr>
+        <w:sz w:val="16"/>
+        <w:szCs w:val="16"/>
+      </w:rPr>
+      <w:t>modif</w:t>
+    </w:r>
+    <w:proofErr w:type="spellEnd"/>
+    <w:r>
+      <w:rPr>
+        <w:sz w:val="16"/>
+        <w:szCs w:val="16"/>
+      </w:rPr>
+      <w:t> :</w:t>
+    </w:r>
+    <w:r>
+      <w:rPr>
+        <w:sz w:val="16"/>
+        <w:szCs w:val="16"/>
+      </w:rPr>
+      <w:t xml:space="preserve"> </w:t>
+    </w:r>
+    <w:r>
+      <w:rPr>
+        <w:sz w:val="16"/>
+        <w:szCs w:val="16"/>
+      </w:rPr>
+      <w:fldChar w:fldCharType="begin"/>
+    </w:r>
+    <w:r>
+      <w:rPr>
+        <w:sz w:val="16"/>
+        <w:szCs w:val="16"/>
+      </w:rPr>
+      <w:instrText xml:space="preserve"> SAVEDATE  \@ "dd.MM.yyyy"  \* MERGEFORMAT </w:instrText>
+    </w:r>
+    <w:r>
+      <w:rPr>
+        <w:sz w:val="16"/>
+        <w:szCs w:val="16"/>
+      </w:rPr>
+      <w:fldChar w:fldCharType="separate"/>
+    </w:r>
+    <w:r>
+      <w:rPr>
+        <w:noProof/>
+        <w:sz w:val="16"/>
+        <w:szCs w:val="16"/>
+      </w:rPr>
+      <w:t>17.05.2024</w:t>
+    </w:r>
+    <w:r>
+      <w:rPr>
+        <w:sz w:val="16"/>
+        <w:szCs w:val="16"/>
+      </w:rPr>
+      <w:fldChar w:fldCharType="end"/>
+    </w:r>
+  </w:p>
+  <w:p>
+    <w:pPr>
+      <w:pStyle w:val="Pieddepage"/>
+      <w:pBdr>
+        <w:top w:val="single" w:sz="4" w:space="1" w:color="auto"/>
+      </w:pBdr>
+      <w:rPr>
+        <w:sz w:val="16"/>
+        <w:szCs w:val="16"/>
+      </w:rPr>
+    </w:pPr>
+    <w:r>
+      <w:rPr>
+        <w:sz w:val="16"/>
+        <w:szCs w:val="16"/>
+      </w:rPr>
+      <w:t xml:space="preserve">Version : </w:t>
+    </w:r>
+    <w:r>
+      <w:rPr>
+        <w:sz w:val="16"/>
+        <w:szCs w:val="16"/>
+      </w:rPr>
+      <w:fldChar w:fldCharType="begin"/>
+    </w:r>
+    <w:r>
+      <w:rPr>
+        <w:sz w:val="16"/>
+        <w:szCs w:val="16"/>
+      </w:rPr>
+      <w:instrText xml:space="preserve"> REVNUM   \* MERGEFORMAT </w:instrText>
+    </w:r>
+    <w:r>
+      <w:rPr>
+        <w:sz w:val="16"/>
+        <w:szCs w:val="16"/>
+      </w:rPr>
+      <w:fldChar w:fldCharType="separate"/>
+    </w:r>
+    <w:r>
+      <w:rPr>
+        <w:noProof/>
+        <w:sz w:val="16"/>
+        <w:szCs w:val="16"/>
+      </w:rPr>
+      <w:t>53</w:t>
+    </w:r>
+    <w:r>
+      <w:rPr>
+        <w:sz w:val="16"/>
+        <w:szCs w:val="16"/>
+      </w:rPr>
+      <w:fldChar w:fldCharType="end"/>
+    </w:r>
   </w:p>
 </w:ftr>
 </file>
@@ -5691,219 +6719,6 @@
   <w:p>
     <w:pPr>
       <w:pStyle w:val="Pieddepage"/>
-      <w:pBdr>
-        <w:top w:val="single" w:sz="4" w:space="1" w:color="auto"/>
-      </w:pBdr>
-      <w:rPr>
-        <w:sz w:val="16"/>
-        <w:szCs w:val="16"/>
-      </w:rPr>
-    </w:pPr>
-    <w:r>
-      <w:rPr>
-        <w:sz w:val="16"/>
-        <w:szCs w:val="16"/>
-      </w:rPr>
-      <w:fldChar w:fldCharType="begin"/>
-    </w:r>
-    <w:r>
-      <w:rPr>
-        <w:sz w:val="16"/>
-        <w:szCs w:val="16"/>
-      </w:rPr>
-      <w:instrText xml:space="preserve"> CREATEDATE  \@ "dd.MM.yyyy"  \* MERGEFORMAT </w:instrText>
-    </w:r>
-    <w:r>
-      <w:rPr>
-        <w:sz w:val="16"/>
-        <w:szCs w:val="16"/>
-      </w:rPr>
-      <w:fldChar w:fldCharType="separate"/>
-    </w:r>
-    <w:r>
-      <w:rPr>
-        <w:noProof/>
-        <w:sz w:val="16"/>
-        <w:szCs w:val="16"/>
-      </w:rPr>
-      <w:t>18.03.2024</w:t>
-    </w:r>
-    <w:r>
-      <w:rPr>
-        <w:sz w:val="16"/>
-        <w:szCs w:val="16"/>
-      </w:rPr>
-      <w:fldChar w:fldCharType="end"/>
-    </w:r>
-    <w:r>
-      <w:rPr>
-        <w:sz w:val="16"/>
-        <w:szCs w:val="16"/>
-      </w:rPr>
-      <w:tab/>
-    </w:r>
-    <w:r>
-      <w:rPr>
-        <w:rStyle w:val="Numrodepage"/>
-        <w:sz w:val="16"/>
-        <w:szCs w:val="16"/>
-      </w:rPr>
-      <w:fldChar w:fldCharType="begin"/>
-    </w:r>
-    <w:r>
-      <w:rPr>
-        <w:rStyle w:val="Numrodepage"/>
-        <w:sz w:val="16"/>
-        <w:szCs w:val="16"/>
-      </w:rPr>
-      <w:instrText xml:space="preserve"> PAGE </w:instrText>
-    </w:r>
-    <w:r>
-      <w:rPr>
-        <w:rStyle w:val="Numrodepage"/>
-        <w:sz w:val="16"/>
-        <w:szCs w:val="16"/>
-      </w:rPr>
-      <w:fldChar w:fldCharType="separate"/>
-    </w:r>
-    <w:r>
-      <w:rPr>
-        <w:rStyle w:val="Numrodepage"/>
-        <w:noProof/>
-        <w:sz w:val="16"/>
-        <w:szCs w:val="16"/>
-      </w:rPr>
-      <w:t>7</w:t>
-    </w:r>
-    <w:r>
-      <w:rPr>
-        <w:rStyle w:val="Numrodepage"/>
-        <w:sz w:val="16"/>
-        <w:szCs w:val="16"/>
-      </w:rPr>
-      <w:fldChar w:fldCharType="end"/>
-    </w:r>
-    <w:r>
-      <w:rPr>
-        <w:sz w:val="16"/>
-        <w:szCs w:val="16"/>
-      </w:rPr>
-      <w:tab/>
-    </w:r>
-    <w:r>
-      <w:rPr>
-        <w:sz w:val="16"/>
-        <w:szCs w:val="16"/>
-      </w:rPr>
-      <w:t>Dernière modif :</w:t>
-    </w:r>
-    <w:r>
-      <w:rPr>
-        <w:sz w:val="16"/>
-        <w:szCs w:val="16"/>
-      </w:rPr>
-      <w:t xml:space="preserve"> </w:t>
-    </w:r>
-    <w:r>
-      <w:rPr>
-        <w:sz w:val="16"/>
-        <w:szCs w:val="16"/>
-      </w:rPr>
-      <w:fldChar w:fldCharType="begin"/>
-    </w:r>
-    <w:r>
-      <w:rPr>
-        <w:sz w:val="16"/>
-        <w:szCs w:val="16"/>
-      </w:rPr>
-      <w:instrText xml:space="preserve"> SAVEDATE  \@ "dd.MM.yyyy"  \* MERGEFORMAT </w:instrText>
-    </w:r>
-    <w:r>
-      <w:rPr>
-        <w:sz w:val="16"/>
-        <w:szCs w:val="16"/>
-      </w:rPr>
-      <w:fldChar w:fldCharType="separate"/>
-    </w:r>
-    <w:r>
-      <w:rPr>
-        <w:noProof/>
-        <w:sz w:val="16"/>
-        <w:szCs w:val="16"/>
-      </w:rPr>
-      <w:t>15.05.2024</w:t>
-    </w:r>
-    <w:r>
-      <w:rPr>
-        <w:sz w:val="16"/>
-        <w:szCs w:val="16"/>
-      </w:rPr>
-      <w:fldChar w:fldCharType="end"/>
-    </w:r>
-  </w:p>
-  <w:p>
-    <w:pPr>
-      <w:pStyle w:val="Pieddepage"/>
-      <w:pBdr>
-        <w:top w:val="single" w:sz="4" w:space="1" w:color="auto"/>
-      </w:pBdr>
-      <w:rPr>
-        <w:sz w:val="16"/>
-        <w:szCs w:val="16"/>
-      </w:rPr>
-    </w:pPr>
-    <w:r>
-      <w:rPr>
-        <w:sz w:val="16"/>
-        <w:szCs w:val="16"/>
-      </w:rPr>
-      <w:t xml:space="preserve">Version : </w:t>
-    </w:r>
-    <w:r>
-      <w:rPr>
-        <w:sz w:val="16"/>
-        <w:szCs w:val="16"/>
-      </w:rPr>
-      <w:fldChar w:fldCharType="begin"/>
-    </w:r>
-    <w:r>
-      <w:rPr>
-        <w:sz w:val="16"/>
-        <w:szCs w:val="16"/>
-      </w:rPr>
-      <w:instrText xml:space="preserve"> REVNUM   \* MERGEFORMAT </w:instrText>
-    </w:r>
-    <w:r>
-      <w:rPr>
-        <w:sz w:val="16"/>
-        <w:szCs w:val="16"/>
-      </w:rPr>
-      <w:fldChar w:fldCharType="separate"/>
-    </w:r>
-    <w:r>
-      <w:rPr>
-        <w:noProof/>
-        <w:sz w:val="16"/>
-        <w:szCs w:val="16"/>
-      </w:rPr>
-      <w:t>37</w:t>
-    </w:r>
-    <w:r>
-      <w:rPr>
-        <w:sz w:val="16"/>
-        <w:szCs w:val="16"/>
-      </w:rPr>
-      <w:fldChar w:fldCharType="end"/>
-    </w:r>
-  </w:p>
-</w:ftr>
-</file>
-
-<file path=word/footer3.xml><?xml version="1.0" encoding="utf-8"?>
-<w:ftr xmlns:wpc="http://schemas.microsoft.com/office/word/2010/wordprocessingCanvas" xmlns:cx="http://schemas.microsoft.com/office/drawing/2014/chartex" xmlns:cx1="http://schemas.microsoft.com/office/drawing/2015/9/8/chartex" xmlns:cx2="http://schemas.microsoft.com/office/drawing/2015/10/21/chartex" xmlns:cx3="http://schemas.microsoft.com/office/drawing/2016/5/9/chartex" xmlns:cx4="http://schemas.microsoft.com/office/drawing/2016/5/10/chartex" xmlns:cx5="http://schemas.microsoft.com/office/drawing/2016/5/11/chartex" xmlns:cx6="http://schemas.microsoft.com/office/drawing/2016/5/12/chartex" xmlns:cx7="http://schemas.microsoft.com/office/drawing/2016/5/13/chartex" xmlns:cx8="http://schemas.microsoft.com/office/drawing/2016/5/14/chartex" xmlns:mc="http://schemas.openxmlformats.org/markup-compatibility/2006" xmlns:aink="http://schemas.microsoft.com/office/drawing/2016/ink" xmlns:am3d="http://schemas.microsoft.com/office/drawing/2017/model3d" xmlns:o="urn:schemas-microsoft-com:office:office" xmlns:oel="http://schemas.microsoft.com/office/2019/extlst" xmlns:r="http://schemas.openxmlformats.org/officeDocument/2006/relationships" xmlns:m="http://schemas.openxmlformats.org/officeDocument/2006/math" xmlns:v="urn:schemas-microsoft-com:vml" xmlns:wp14="http://schemas.microsoft.com/office/word/2010/wordprocessingDrawing" xmlns:wp="http://schemas.openxmlformats.org/drawingml/2006/wordprocessingDrawing" xmlns:w10="urn:schemas-microsoft-com:office:word" xmlns:w="http://schemas.openxmlformats.org/wordprocessingml/2006/main" xmlns:w14="http://schemas.microsoft.com/office/word/2010/wordml" xmlns:w15="http://schemas.microsoft.com/office/word/2012/wordml" xmlns:w16cex="http://schemas.microsoft.com/office/word/2018/wordml/cex" xmlns:w16cid="http://schemas.microsoft.com/office/word/2016/wordml/cid" xmlns:w16="http://schemas.microsoft.com/office/word/2018/wordml" xmlns:w16du="http://schemas.microsoft.com/office/word/2023/wordml/word16du" xmlns:w16sdtdh="http://schemas.microsoft.com/office/word/2020/wordml/sdtdatahash" xmlns:w16se="http://schemas.microsoft.com/office/word/2015/wordml/symex" xmlns:wpg="http://schemas.microsoft.com/office/word/2010/wordprocessingGroup" xmlns:wpi="http://schemas.microsoft.com/office/word/2010/wordprocessingInk" xmlns:wne="http://schemas.microsoft.com/office/word/2006/wordml" xmlns:wps="http://schemas.microsoft.com/office/word/2010/wordprocessingShape" mc:Ignorable="w14 w15 w16se w16cid w16 w16cex w16sdtdh w16du wp14">
-  <w:p>
-    <w:pPr>
-      <w:pStyle w:val="Pieddepage"/>
       <w:rPr>
         <w:sz w:val="16"/>
         <w:szCs w:val="16"/>
@@ -5980,7 +6795,7 @@
         <w:sz w:val="16"/>
         <w:szCs w:val="16"/>
       </w:rPr>
-      <w:t>37</w:t>
+      <w:t>53</w:t>
     </w:r>
     <w:r>
       <w:rPr>
@@ -6030,16 +6845,6 @@
   <w:p>
     <w:pPr>
       <w:pStyle w:val="En-tte"/>
-    </w:pPr>
-  </w:p>
-</w:hdr>
-</file>
-
-<file path=word/header2.xml><?xml version="1.0" encoding="utf-8"?>
-<w:hdr xmlns:wpc="http://schemas.microsoft.com/office/word/2010/wordprocessingCanvas" xmlns:cx="http://schemas.microsoft.com/office/drawing/2014/chartex" xmlns:cx1="http://schemas.microsoft.com/office/drawing/2015/9/8/chartex" xmlns:cx2="http://schemas.microsoft.com/office/drawing/2015/10/21/chartex" xmlns:cx3="http://schemas.microsoft.com/office/drawing/2016/5/9/chartex" xmlns:cx4="http://schemas.microsoft.com/office/drawing/2016/5/10/chartex" xmlns:cx5="http://schemas.microsoft.com/office/drawing/2016/5/11/chartex" xmlns:cx6="http://schemas.microsoft.com/office/drawing/2016/5/12/chartex" xmlns:cx7="http://schemas.microsoft.com/office/drawing/2016/5/13/chartex" xmlns:cx8="http://schemas.microsoft.com/office/drawing/2016/5/14/chartex" xmlns:mc="http://schemas.openxmlformats.org/markup-compatibility/2006" xmlns:aink="http://schemas.microsoft.com/office/drawing/2016/ink" xmlns:am3d="http://schemas.microsoft.com/office/drawing/2017/model3d" xmlns:o="urn:schemas-microsoft-com:office:office" xmlns:oel="http://schemas.microsoft.com/office/2019/extlst" xmlns:r="http://schemas.openxmlformats.org/officeDocument/2006/relationships" xmlns:m="http://schemas.openxmlformats.org/officeDocument/2006/math" xmlns:v="urn:schemas-microsoft-com:vml" xmlns:wp14="http://schemas.microsoft.com/office/word/2010/wordprocessingDrawing" xmlns:wp="http://schemas.openxmlformats.org/drawingml/2006/wordprocessingDrawing" xmlns:w10="urn:schemas-microsoft-com:office:word" xmlns:w="http://schemas.openxmlformats.org/wordprocessingml/2006/main" xmlns:w14="http://schemas.microsoft.com/office/word/2010/wordml" xmlns:w15="http://schemas.microsoft.com/office/word/2012/wordml" xmlns:w16cex="http://schemas.microsoft.com/office/word/2018/wordml/cex" xmlns:w16cid="http://schemas.microsoft.com/office/word/2016/wordml/cid" xmlns:w16="http://schemas.microsoft.com/office/word/2018/wordml" xmlns:w16du="http://schemas.microsoft.com/office/word/2023/wordml/word16du" xmlns:w16sdtdh="http://schemas.microsoft.com/office/word/2020/wordml/sdtdatahash" xmlns:w16se="http://schemas.microsoft.com/office/word/2015/wordml/symex" xmlns:wpg="http://schemas.microsoft.com/office/word/2010/wordprocessingGroup" xmlns:wpi="http://schemas.microsoft.com/office/word/2010/wordprocessingInk" xmlns:wne="http://schemas.microsoft.com/office/word/2006/wordml" xmlns:wps="http://schemas.microsoft.com/office/word/2010/wordprocessingShape" mc:Ignorable="w14 w15 w16se w16cid w16 w16cex w16sdtdh w16du wp14">
-  <w:p>
-    <w:pPr>
-      <w:pStyle w:val="En-tte"/>
       <w:rPr>
         <w:rFonts w:cs="Arial"/>
         <w:szCs w:val="24"/>
@@ -6054,9 +6859,30 @@
         <w:szCs w:val="24"/>
         <w:u w:val="single"/>
       </w:rPr>
+      <w:t>ETML</w:t>
+    </w:r>
+    <w:r>
+      <w:rPr>
+        <w:rFonts w:cs="Arial"/>
+        <w:b/>
+        <w:bCs/>
+        <w:szCs w:val="24"/>
+        <w:u w:val="single"/>
+      </w:rPr>
       <w:tab/>
-      <w:t>Dossier de projet</w:t>
     </w:r>
+    <w:proofErr w:type="spellStart"/>
+    <w:r>
+      <w:rPr>
+        <w:rFonts w:cs="Arial"/>
+        <w:b/>
+        <w:bCs/>
+        <w:szCs w:val="24"/>
+        <w:u w:val="single"/>
+      </w:rPr>
+      <w:t>Laravel</w:t>
+    </w:r>
+    <w:proofErr w:type="spellEnd"/>
     <w:r>
       <w:rPr>
         <w:rFonts w:cs="Arial"/>
@@ -6086,6 +6912,7 @@
         <w:text/>
       </w:sdtPr>
       <w:sdtContent>
+        <w:proofErr w:type="spellStart"/>
         <w:r>
           <w:rPr>
             <w:rFonts w:cs="Arial"/>
@@ -6096,6 +6923,7 @@
           </w:rPr>
           <w:t>KuriMediation</w:t>
         </w:r>
+        <w:proofErr w:type="spellEnd"/>
       </w:sdtContent>
     </w:sdt>
   </w:p>
@@ -6109,16 +6937,6 @@
     </w:pPr>
   </w:p>
   <w:p/>
-</w:hdr>
-</file>
-
-<file path=word/header3.xml><?xml version="1.0" encoding="utf-8"?>
-<w:hdr xmlns:wpc="http://schemas.microsoft.com/office/word/2010/wordprocessingCanvas" xmlns:cx="http://schemas.microsoft.com/office/drawing/2014/chartex" xmlns:cx1="http://schemas.microsoft.com/office/drawing/2015/9/8/chartex" xmlns:cx2="http://schemas.microsoft.com/office/drawing/2015/10/21/chartex" xmlns:cx3="http://schemas.microsoft.com/office/drawing/2016/5/9/chartex" xmlns:cx4="http://schemas.microsoft.com/office/drawing/2016/5/10/chartex" xmlns:cx5="http://schemas.microsoft.com/office/drawing/2016/5/11/chartex" xmlns:cx6="http://schemas.microsoft.com/office/drawing/2016/5/12/chartex" xmlns:cx7="http://schemas.microsoft.com/office/drawing/2016/5/13/chartex" xmlns:cx8="http://schemas.microsoft.com/office/drawing/2016/5/14/chartex" xmlns:mc="http://schemas.openxmlformats.org/markup-compatibility/2006" xmlns:aink="http://schemas.microsoft.com/office/drawing/2016/ink" xmlns:am3d="http://schemas.microsoft.com/office/drawing/2017/model3d" xmlns:o="urn:schemas-microsoft-com:office:office" xmlns:oel="http://schemas.microsoft.com/office/2019/extlst" xmlns:r="http://schemas.openxmlformats.org/officeDocument/2006/relationships" xmlns:m="http://schemas.openxmlformats.org/officeDocument/2006/math" xmlns:v="urn:schemas-microsoft-com:vml" xmlns:wp14="http://schemas.microsoft.com/office/word/2010/wordprocessingDrawing" xmlns:wp="http://schemas.openxmlformats.org/drawingml/2006/wordprocessingDrawing" xmlns:w10="urn:schemas-microsoft-com:office:word" xmlns:w="http://schemas.openxmlformats.org/wordprocessingml/2006/main" xmlns:w14="http://schemas.microsoft.com/office/word/2010/wordml" xmlns:w15="http://schemas.microsoft.com/office/word/2012/wordml" xmlns:w16cex="http://schemas.microsoft.com/office/word/2018/wordml/cex" xmlns:w16cid="http://schemas.microsoft.com/office/word/2016/wordml/cid" xmlns:w16="http://schemas.microsoft.com/office/word/2018/wordml" xmlns:w16du="http://schemas.microsoft.com/office/word/2023/wordml/word16du" xmlns:w16sdtdh="http://schemas.microsoft.com/office/word/2020/wordml/sdtdatahash" xmlns:w16se="http://schemas.microsoft.com/office/word/2015/wordml/symex" xmlns:wpg="http://schemas.microsoft.com/office/word/2010/wordprocessingGroup" xmlns:wpi="http://schemas.microsoft.com/office/word/2010/wordprocessingInk" xmlns:wne="http://schemas.microsoft.com/office/word/2006/wordml" xmlns:wps="http://schemas.microsoft.com/office/word/2010/wordprocessingShape" mc:Ignorable="w14 w15 w16se w16cid w16 w16cex w16sdtdh w16du wp14">
-  <w:p>
-    <w:pPr>
-      <w:pStyle w:val="En-tte"/>
-    </w:pPr>
-  </w:p>
 </w:hdr>
 </file>
 
@@ -8961,6 +9779,65 @@
       <w:lang w:val="fr-FR" w:eastAsia="fr-FR"/>
     </w:rPr>
   </w:style>
+  <w:style w:type="paragraph" w:styleId="Sous-titre">
+    <w:name w:val="Subtitle"/>
+    <w:basedOn w:val="Normal"/>
+    <w:next w:val="Normal"/>
+    <w:link w:val="Sous-titreCar"/>
+    <w:qFormat/>
+    <w:rsid w:val="00774D9F"/>
+    <w:pPr>
+      <w:numPr>
+        <w:ilvl w:val="1"/>
+      </w:numPr>
+      <w:spacing w:after="160"/>
+    </w:pPr>
+    <w:rPr>
+      <w:rFonts w:asciiTheme="minorHAnsi" w:eastAsiaTheme="minorEastAsia" w:hAnsiTheme="minorHAnsi" w:cstheme="minorBidi"/>
+      <w:color w:val="5A5A5A" w:themeColor="text1" w:themeTint="A5"/>
+      <w:spacing w:val="15"/>
+      <w:sz w:val="22"/>
+      <w:szCs w:val="22"/>
+    </w:rPr>
+  </w:style>
+  <w:style w:type="character" w:customStyle="1" w:styleId="Sous-titreCar">
+    <w:name w:val="Sous-titre Car"/>
+    <w:basedOn w:val="Policepardfaut"/>
+    <w:link w:val="Sous-titre"/>
+    <w:rsid w:val="00774D9F"/>
+    <w:rPr>
+      <w:rFonts w:asciiTheme="minorHAnsi" w:eastAsiaTheme="minorEastAsia" w:hAnsiTheme="minorHAnsi" w:cstheme="minorBidi"/>
+      <w:color w:val="5A5A5A" w:themeColor="text1" w:themeTint="A5"/>
+      <w:spacing w:val="15"/>
+      <w:sz w:val="22"/>
+      <w:szCs w:val="22"/>
+      <w:lang w:val="fr-FR" w:eastAsia="fr-FR"/>
+    </w:rPr>
+  </w:style>
+  <w:style w:type="paragraph" w:styleId="Sansinterligne">
+    <w:name w:val="No Spacing"/>
+    <w:link w:val="SansinterligneCar"/>
+    <w:uiPriority w:val="1"/>
+    <w:qFormat/>
+    <w:rsid w:val="00774D9F"/>
+    <w:rPr>
+      <w:rFonts w:asciiTheme="minorHAnsi" w:eastAsiaTheme="minorEastAsia" w:hAnsiTheme="minorHAnsi" w:cstheme="minorBidi"/>
+      <w:sz w:val="22"/>
+      <w:szCs w:val="22"/>
+    </w:rPr>
+  </w:style>
+  <w:style w:type="character" w:customStyle="1" w:styleId="SansinterligneCar">
+    <w:name w:val="Sans interligne Car"/>
+    <w:basedOn w:val="Policepardfaut"/>
+    <w:link w:val="Sansinterligne"/>
+    <w:uiPriority w:val="1"/>
+    <w:rsid w:val="00774D9F"/>
+    <w:rPr>
+      <w:rFonts w:asciiTheme="minorHAnsi" w:eastAsiaTheme="minorEastAsia" w:hAnsiTheme="minorHAnsi" w:cstheme="minorBidi"/>
+      <w:sz w:val="22"/>
+      <w:szCs w:val="22"/>
+    </w:rPr>
+  </w:style>
 </w:styles>
 </file>
 
@@ -9094,16 +9971,21 @@
   </w:compat>
   <w:rsids>
     <w:rsidRoot w:val="00DB5A44"/>
+    <w:rsid w:val="00040AEA"/>
+    <w:rsid w:val="000773A9"/>
     <w:rsid w:val="002B366E"/>
     <w:rsid w:val="0037551E"/>
     <w:rsid w:val="004316A1"/>
     <w:rsid w:val="004753CB"/>
+    <w:rsid w:val="004867A1"/>
     <w:rsid w:val="005C1165"/>
+    <w:rsid w:val="005D612F"/>
     <w:rsid w:val="006162C7"/>
     <w:rsid w:val="00655703"/>
     <w:rsid w:val="0067244C"/>
     <w:rsid w:val="00AC7187"/>
     <w:rsid w:val="00BA2299"/>
+    <w:rsid w:val="00C91AE2"/>
     <w:rsid w:val="00DB5A44"/>
     <w:rsid w:val="00FE1190"/>
   </w:rsids>

</xml_diff>